<commit_message>
9.2 Diagrama de explotación
</commit_message>
<xml_diff>
--- a/Plantillas Artefactos Word/PlantillaArtefacto9.docx
+++ b/Plantillas Artefactos Word/PlantillaArtefacto9.docx
@@ -4,23 +4,28 @@
   <w:body>
     <w:sdt>
       <w:sdtPr>
-        <w:rPr>
-          <w:rFonts w:asciiTheme="minorHAnsi" w:eastAsiaTheme="minorHAnsi" w:hAnsiTheme="minorHAnsi" w:cstheme="minorBidi"/>
-          <w:color w:val="auto"/>
-          <w:sz w:val="22"/>
-          <w:szCs w:val="22"/>
-          <w:lang w:eastAsia="en-US"/>
-        </w:rPr>
         <w:id w:val="-1384088127"/>
         <w:docPartObj>
           <w:docPartGallery w:val="Table of Contents"/>
           <w:docPartUnique/>
         </w:docPartObj>
+        <w:rPr>
+          <w:rFonts w:ascii="Calibri" w:hAnsi="Calibri" w:eastAsia="Calibri" w:cs="" w:asciiTheme="minorAscii" w:hAnsiTheme="minorAscii" w:eastAsiaTheme="minorAscii" w:cstheme="minorBidi"/>
+          <w:color w:val="auto"/>
+          <w:sz w:val="22"/>
+          <w:szCs w:val="22"/>
+          <w:lang w:eastAsia="en-US"/>
+        </w:rPr>
       </w:sdtPr>
       <w:sdtEndPr>
         <w:rPr>
-          <w:b/>
-          <w:bCs/>
+          <w:rFonts w:ascii="Calibri" w:hAnsi="Calibri" w:eastAsia="Calibri" w:cs="" w:asciiTheme="minorAscii" w:hAnsiTheme="minorAscii" w:eastAsiaTheme="minorAscii" w:cstheme="minorBidi"/>
+          <w:b w:val="1"/>
+          <w:bCs w:val="1"/>
+          <w:color w:val="auto"/>
+          <w:sz w:val="22"/>
+          <w:szCs w:val="22"/>
+          <w:lang w:eastAsia="en-US"/>
         </w:rPr>
       </w:sdtEndPr>
       <w:sdtContent>
@@ -63,7 +68,7 @@
             </w:rPr>
             <w:fldChar w:fldCharType="separate"/>
           </w:r>
-          <w:hyperlink w:anchor="_Toc24610225" w:history="1">
+          <w:hyperlink w:history="1" w:anchor="_Toc24610225">
             <w:r>
               <w:rPr>
                 <w:rStyle w:val="Hipervnculo"/>
@@ -131,7 +136,7 @@
               <w:noProof/>
             </w:rPr>
           </w:pPr>
-          <w:hyperlink w:anchor="_Toc24610226" w:history="1">
+          <w:hyperlink w:history="1" w:anchor="_Toc24610226">
             <w:r>
               <w:rPr>
                 <w:rStyle w:val="Hipervnculo"/>
@@ -199,7 +204,7 @@
               <w:noProof/>
             </w:rPr>
           </w:pPr>
-          <w:hyperlink w:anchor="_Toc24610227" w:history="1">
+          <w:hyperlink w:history="1" w:anchor="_Toc24610227">
             <w:r>
               <w:rPr>
                 <w:rStyle w:val="Hipervnculo"/>
@@ -267,7 +272,7 @@
               <w:noProof/>
             </w:rPr>
           </w:pPr>
-          <w:hyperlink w:anchor="_Toc24610228" w:history="1">
+          <w:hyperlink w:history="1" w:anchor="_Toc24610228">
             <w:r>
               <w:rPr>
                 <w:rStyle w:val="Hipervnculo"/>
@@ -345,7 +350,7 @@
           <w:szCs w:val="40"/>
         </w:rPr>
       </w:pPr>
-      <w:bookmarkStart w:id="0" w:name="_Toc24610225"/>
+      <w:bookmarkStart w:name="_Toc24610225" w:id="0"/>
       <w:r>
         <w:rPr>
           <w:sz w:val="40"/>
@@ -374,7 +379,7 @@
         <w:pStyle w:val="Ttulo1"/>
         <w:jc w:val="both"/>
       </w:pPr>
-      <w:bookmarkStart w:id="1" w:name="_Toc24610226"/>
+      <w:bookmarkStart w:name="_Toc24610226" w:id="1"/>
       <w:r>
         <w:t>9.1. M</w:t>
       </w:r>
@@ -431,7 +436,7 @@
       <w:pPr>
         <w:jc w:val="both"/>
       </w:pPr>
-      <w:bookmarkStart w:id="2" w:name="_GoBack"/>
+      <w:bookmarkStart w:name="_GoBack" w:id="2"/>
       <w:bookmarkEnd w:id="2"/>
     </w:p>
     <w:p>
@@ -439,7 +444,7 @@
         <w:pStyle w:val="Ttulo1"/>
         <w:jc w:val="both"/>
       </w:pPr>
-      <w:bookmarkStart w:id="3" w:name="_Toc24610227"/>
+      <w:bookmarkStart w:name="_Toc24610227" w:id="3"/>
       <w:r>
         <w:t>9.2. Manual de explotación</w:t>
       </w:r>
@@ -528,12 +533,12 @@
       <w:tblPr>
         <w:tblW w:w="9776" w:type="dxa"/>
         <w:tblBorders>
-          <w:top w:val="single" w:sz="4" w:space="0" w:color="auto"/>
-          <w:left w:val="single" w:sz="4" w:space="0" w:color="auto"/>
-          <w:bottom w:val="single" w:sz="4" w:space="0" w:color="auto"/>
-          <w:right w:val="single" w:sz="4" w:space="0" w:color="auto"/>
-          <w:insideH w:val="single" w:sz="4" w:space="0" w:color="auto"/>
-          <w:insideV w:val="single" w:sz="4" w:space="0" w:color="auto"/>
+          <w:top w:val="single" w:color="auto" w:sz="4" w:space="0"/>
+          <w:left w:val="single" w:color="auto" w:sz="4" w:space="0"/>
+          <w:bottom w:val="single" w:color="auto" w:sz="4" w:space="0"/>
+          <w:right w:val="single" w:color="auto" w:sz="4" w:space="0"/>
+          <w:insideH w:val="single" w:color="auto" w:sz="4" w:space="0"/>
+          <w:insideV w:val="single" w:color="auto" w:sz="4" w:space="0"/>
         </w:tblBorders>
         <w:tblLook w:val="00A0" w:firstRow="1" w:lastRow="0" w:firstColumn="1" w:lastColumn="0" w:noHBand="0" w:noVBand="0"/>
       </w:tblPr>
@@ -545,6 +550,7 @@
         <w:tc>
           <w:tcPr>
             <w:tcW w:w="3114" w:type="dxa"/>
+            <w:tcMar/>
             <w:vAlign w:val="center"/>
           </w:tcPr>
           <w:p>
@@ -565,6 +571,7 @@
         <w:tc>
           <w:tcPr>
             <w:tcW w:w="6662" w:type="dxa"/>
+            <w:tcMar/>
             <w:vAlign w:val="center"/>
           </w:tcPr>
           <w:p>
@@ -588,6 +595,7 @@
           <w:tcPr>
             <w:tcW w:w="3114" w:type="dxa"/>
             <w:shd w:val="clear" w:color="auto" w:fill="AEAAAA" w:themeFill="background2" w:themeFillShade="BF"/>
+            <w:tcMar/>
             <w:vAlign w:val="center"/>
           </w:tcPr>
           <w:p>
@@ -608,14 +616,16 @@
         <w:tc>
           <w:tcPr>
             <w:tcW w:w="6662" w:type="dxa"/>
+            <w:tcMar/>
           </w:tcPr>
-          <w:p>
+          <w:p w14:noSpellErr="1">
             <w:pPr>
               <w:ind w:hanging="2"/>
               <w:jc w:val="both"/>
               <w:rPr>
                 <w:rStyle w:val="nfasisintenso"/>
                 <w:sz w:val="18"/>
+                <w:szCs w:val="18"/>
               </w:rPr>
             </w:pPr>
             <w:r>
@@ -634,8 +644,221 @@
               <w:rPr>
                 <w:rStyle w:val="nfasisintenso"/>
                 <w:sz w:val="18"/>
+                <w:szCs w:val="18"/>
               </w:rPr>
               <w:t>&gt;</w:t>
+            </w:r>
+          </w:p>
+          <w:p>
+            <w:pPr>
+              <w:pStyle w:val="Normal"/>
+              <w:ind/>
+              <w:rPr>
+                <w:rStyle w:val="nfasisintenso"/>
+                <w:i w:val="0"/>
+                <w:iCs w:val="0"/>
+                <w:color w:val="auto"/>
+              </w:rPr>
+            </w:pPr>
+            <w:r>
+              <w:rPr>
+                <w:i w:val="0"/>
+                <w:iCs w:val="0"/>
+                <w:color w:val="auto"/>
+              </w:rPr>
+              <w:t>Tras revisar y aceptar</w:t>
+            </w:r>
+            <w:r>
+              <w:rPr>
+                <w:rStyle w:val="nfasisintenso"/>
+                <w:i w:val="0"/>
+                <w:iCs w:val="0"/>
+                <w:color w:val="auto"/>
+              </w:rPr>
+              <w:t xml:space="preserve"> </w:t>
+            </w:r>
+            <w:r>
+              <w:rPr>
+                <w:rStyle w:val="nfasisintenso"/>
+                <w:i w:val="0"/>
+                <w:iCs w:val="0"/>
+                <w:color w:val="auto"/>
+              </w:rPr>
+              <w:t xml:space="preserve">las operaciones de explotación </w:t>
+            </w:r>
+            <w:r>
+              <w:rPr>
+                <w:rStyle w:val="nfasisintenso"/>
+                <w:i w:val="0"/>
+                <w:iCs w:val="0"/>
+                <w:color w:val="auto"/>
+              </w:rPr>
+              <w:t>se formará a</w:t>
+            </w:r>
+            <w:r>
+              <w:rPr>
+                <w:rStyle w:val="nfasisintenso"/>
+                <w:i w:val="0"/>
+                <w:iCs w:val="0"/>
+                <w:color w:val="auto"/>
+              </w:rPr>
+              <w:t xml:space="preserve"> todos los empleados del </w:t>
+            </w:r>
+            <w:r>
+              <w:rPr>
+                <w:rStyle w:val="nfasisintenso"/>
+                <w:i w:val="0"/>
+                <w:iCs w:val="0"/>
+                <w:color w:val="auto"/>
+              </w:rPr>
+              <w:t>departamento</w:t>
+            </w:r>
+            <w:r>
+              <w:rPr>
+                <w:rStyle w:val="nfasisintenso"/>
+                <w:i w:val="0"/>
+                <w:iCs w:val="0"/>
+                <w:color w:val="auto"/>
+              </w:rPr>
+              <w:t xml:space="preserve"> de recursos humanos que </w:t>
+            </w:r>
+            <w:r>
+              <w:rPr>
+                <w:rStyle w:val="nfasisintenso"/>
+                <w:i w:val="0"/>
+                <w:iCs w:val="0"/>
+                <w:color w:val="auto"/>
+              </w:rPr>
+              <w:t>realzará</w:t>
+            </w:r>
+            <w:r>
+              <w:rPr>
+                <w:rStyle w:val="nfasisintenso"/>
+                <w:i w:val="0"/>
+                <w:iCs w:val="0"/>
+                <w:color w:val="auto"/>
+              </w:rPr>
+              <w:t xml:space="preserve"> el mantenimiento</w:t>
+            </w:r>
+            <w:r>
+              <w:rPr>
+                <w:rStyle w:val="nfasisintenso"/>
+                <w:i w:val="0"/>
+                <w:iCs w:val="0"/>
+                <w:color w:val="auto"/>
+              </w:rPr>
+              <w:t>.</w:t>
+            </w:r>
+          </w:p>
+          <w:p>
+            <w:pPr>
+              <w:pStyle w:val="Normal"/>
+              <w:ind/>
+              <w:rPr>
+                <w:rStyle w:val="nfasisintenso"/>
+                <w:i w:val="0"/>
+                <w:iCs w:val="0"/>
+                <w:color w:val="auto"/>
+              </w:rPr>
+            </w:pPr>
+            <w:r>
+              <w:rPr>
+                <w:rStyle w:val="nfasisintenso"/>
+                <w:i w:val="0"/>
+                <w:iCs w:val="0"/>
+                <w:color w:val="auto"/>
+              </w:rPr>
+              <w:t>A lo largo del funcionamiento del sistema el departamento de recursos humanos atenderá a las peticiones de los usuarios, monitorizará las copias de seguridad</w:t>
+            </w:r>
+            <w:r>
+              <w:rPr>
+                <w:rStyle w:val="nfasisintenso"/>
+                <w:i w:val="0"/>
+                <w:iCs w:val="0"/>
+                <w:color w:val="auto"/>
+              </w:rPr>
+              <w:t xml:space="preserve"> y gestionará la configuración y actualización de los componentes del sistema.</w:t>
+            </w:r>
+            <w:r>
+              <w:rPr>
+                <w:rStyle w:val="nfasisintenso"/>
+                <w:i w:val="0"/>
+                <w:iCs w:val="0"/>
+                <w:color w:val="auto"/>
+              </w:rPr>
+              <w:t xml:space="preserve"> </w:t>
+            </w:r>
+            <w:r>
+              <w:rPr>
+                <w:rStyle w:val="nfasisintenso"/>
+                <w:i w:val="0"/>
+                <w:iCs w:val="0"/>
+                <w:color w:val="auto"/>
+              </w:rPr>
+              <w:t>También re</w:t>
+            </w:r>
+            <w:r>
+              <w:rPr>
+                <w:rStyle w:val="nfasisintenso"/>
+                <w:i w:val="0"/>
+                <w:iCs w:val="0"/>
+                <w:color w:val="auto"/>
+              </w:rPr>
+              <w:t xml:space="preserve">alizará </w:t>
+            </w:r>
+            <w:r>
+              <w:rPr>
+                <w:rStyle w:val="nfasisintenso"/>
+                <w:i w:val="0"/>
+                <w:iCs w:val="0"/>
+                <w:color w:val="auto"/>
+              </w:rPr>
+              <w:t>revisiones rutinarias</w:t>
+            </w:r>
+            <w:r>
+              <w:rPr>
+                <w:rStyle w:val="nfasisintenso"/>
+                <w:i w:val="0"/>
+                <w:iCs w:val="0"/>
+                <w:color w:val="auto"/>
+              </w:rPr>
+              <w:t>,</w:t>
+            </w:r>
+            <w:r>
+              <w:rPr>
+                <w:rStyle w:val="nfasisintenso"/>
+                <w:i w:val="0"/>
+                <w:iCs w:val="0"/>
+                <w:color w:val="auto"/>
+              </w:rPr>
+              <w:t xml:space="preserve"> a diario a ser posible</w:t>
+            </w:r>
+            <w:r>
+              <w:rPr>
+                <w:rStyle w:val="nfasisintenso"/>
+                <w:i w:val="0"/>
+                <w:iCs w:val="0"/>
+                <w:color w:val="auto"/>
+              </w:rPr>
+              <w:t>,</w:t>
+            </w:r>
+            <w:r>
+              <w:rPr>
+                <w:rStyle w:val="nfasisintenso"/>
+                <w:i w:val="0"/>
+                <w:iCs w:val="0"/>
+                <w:color w:val="auto"/>
+              </w:rPr>
+              <w:t xml:space="preserve"> sobre el sistema</w:t>
+            </w:r>
+            <w:r>
+              <w:rPr>
+                <w:rStyle w:val="nfasisintenso"/>
+                <w:i w:val="0"/>
+                <w:iCs w:val="0"/>
+                <w:color w:val="auto"/>
+              </w:rPr>
+              <w:t xml:space="preserve"> y sus componentes.</w:t>
             </w:r>
           </w:p>
         </w:tc>
@@ -644,6 +867,7 @@
         <w:tc>
           <w:tcPr>
             <w:tcW w:w="3114" w:type="dxa"/>
+            <w:tcMar/>
             <w:vAlign w:val="center"/>
           </w:tcPr>
           <w:p>
@@ -664,14 +888,11 @@
         <w:tc>
           <w:tcPr>
             <w:tcW w:w="6662" w:type="dxa"/>
+            <w:tcMar/>
           </w:tcPr>
           <w:p>
             <w:pPr>
-              <w:ind w:hanging="2"/>
-              <w:jc w:val="both"/>
-              <w:rPr>
-                <w:rStyle w:val="nfasisintenso"/>
-              </w:rPr>
+              <w:pStyle w:val="Normal"/>
             </w:pPr>
             <w:r>
               <w:rPr>
@@ -690,6 +911,94 @@
                 <w:rStyle w:val="nfasisintenso"/>
               </w:rPr>
               <w:t>&gt;</w:t>
+            </w:r>
+          </w:p>
+          <w:p>
+            <w:pPr>
+              <w:pStyle w:val="Normal"/>
+              <w:suppressLineNumbers w:val="0"/>
+              <w:bidi w:val="0"/>
+              <w:spacing w:before="0" w:beforeAutospacing="off" w:after="160" w:afterAutospacing="off" w:line="259" w:lineRule="auto"/>
+              <w:ind w:left="0" w:right="0"/>
+              <w:jc w:val="left"/>
+            </w:pPr>
+            <w:r>
+              <w:rPr/>
+              <w:t xml:space="preserve">Disponemos de dos dispositivos de almacenamiento secundario, dedicados a copias de seguridad de la base de datos, </w:t>
+            </w:r>
+            <w:r>
+              <w:rPr/>
+              <w:t>uno de ellos local, y otro externo.</w:t>
+            </w:r>
+            <w:r>
+              <w:br/>
+            </w:r>
+            <w:r>
+              <w:br/>
+            </w:r>
+            <w:r>
+              <w:rPr/>
+              <w:t xml:space="preserve">Así dispondríamos 3 instancias paralelas de la base de datos, distribuidas en 2 soportes diferentes, siendo 1 de ellos externo, siguiendo así la regla 3-2-1 </w:t>
+            </w:r>
+            <w:r>
+              <w:rPr/>
+              <w:t>y asegurando la integridad de los datos ante cualquier evento inesperado.</w:t>
+            </w:r>
+          </w:p>
+          <w:p>
+            <w:pPr>
+              <w:pStyle w:val="Normal"/>
+              <w:suppressLineNumbers w:val="0"/>
+              <w:bidi w:val="0"/>
+              <w:spacing w:before="0" w:beforeAutospacing="off" w:after="160" w:afterAutospacing="off" w:line="259" w:lineRule="auto"/>
+              <w:ind w:left="0" w:right="0"/>
+              <w:jc w:val="left"/>
+            </w:pPr>
+          </w:p>
+          <w:p>
+            <w:pPr>
+              <w:pStyle w:val="Normal"/>
+              <w:suppressLineNumbers w:val="0"/>
+              <w:bidi w:val="0"/>
+              <w:spacing w:before="0" w:beforeAutospacing="off" w:after="160" w:afterAutospacing="off" w:line="259" w:lineRule="auto"/>
+              <w:ind w:left="0" w:right="0"/>
+              <w:jc w:val="left"/>
+            </w:pPr>
+            <w:r>
+              <w:br/>
+            </w:r>
+            <w:r>
+              <w:rPr/>
+              <w:t>Los dispositivos</w:t>
+            </w:r>
+            <w:r>
+              <w:rPr/>
+              <w:t xml:space="preserve"> son 2 servidores, uno es el servidor de base de datos situado en las instalaciones de la empresa, que maneja la </w:t>
+            </w:r>
+            <w:r>
+              <w:rPr/>
+              <w:t>instancia funcional de la base de datos, con acceso a un disco duro en el que realizar las copias de seguridad pertinentes.</w:t>
+            </w:r>
+          </w:p>
+          <w:p>
+            <w:pPr>
+              <w:pStyle w:val="Normal"/>
+            </w:pPr>
+            <w:r>
+              <w:rPr/>
+              <w:t xml:space="preserve">Por otro lado, tenemos aquel que maneja la copia de seguridad externa, el cuál puede ser otro servidor de la empresa en una instalación distinta, o si </w:t>
+            </w:r>
+            <w:r>
+              <w:rPr/>
+              <w:t>no se dispone de ella</w:t>
+            </w:r>
+            <w:r>
+              <w:rPr/>
+              <w:t>, almacenarse y gestionarse en la nube con servici</w:t>
+            </w:r>
+            <w:r>
+              <w:rPr/>
+              <w:t>os de terceros.</w:t>
             </w:r>
           </w:p>
         </w:tc>
@@ -698,6 +1007,7 @@
         <w:tc>
           <w:tcPr>
             <w:tcW w:w="3114" w:type="dxa"/>
+            <w:tcMar/>
             <w:vAlign w:val="center"/>
           </w:tcPr>
           <w:p>
@@ -718,8 +1028,9 @@
         <w:tc>
           <w:tcPr>
             <w:tcW w:w="6662" w:type="dxa"/>
+            <w:tcMar/>
           </w:tcPr>
-          <w:p>
+          <w:p w14:noSpellErr="1">
             <w:pPr>
               <w:ind w:hanging="2"/>
               <w:jc w:val="both"/>
@@ -744,6 +1055,94 @@
                 <w:rStyle w:val="nfasisintenso"/>
               </w:rPr>
               <w:t>&gt;</w:t>
+            </w:r>
+          </w:p>
+          <w:p>
+            <w:pPr>
+              <w:pStyle w:val="Normal"/>
+              <w:suppressLineNumbers w:val="0"/>
+              <w:bidi w:val="0"/>
+              <w:spacing w:before="0" w:beforeAutospacing="off" w:after="160" w:afterAutospacing="off" w:line="259" w:lineRule="auto"/>
+              <w:ind w:left="0" w:right="0"/>
+              <w:jc w:val="left"/>
+            </w:pPr>
+            <w:r>
+              <w:rPr/>
+              <w:t>En primer lugar, la copia de seguridad local se gestiona mediante una segunda base de datos, almacenados en el disco duro mencionado, con el gestor operando en el mismo servidor que la principal.</w:t>
+            </w:r>
+          </w:p>
+          <w:p>
+            <w:pPr>
+              <w:pStyle w:val="Normal"/>
+              <w:suppressLineNumbers w:val="0"/>
+              <w:bidi w:val="0"/>
+              <w:spacing w:before="0" w:beforeAutospacing="off" w:after="160" w:afterAutospacing="off" w:line="259" w:lineRule="auto"/>
+              <w:ind w:left="0" w:right="0"/>
+              <w:jc w:val="left"/>
+            </w:pPr>
+            <w:r>
+              <w:rPr/>
+              <w:t>Esta base de datos secundaria recibirá los cambios que hayan ocurrido en</w:t>
+            </w:r>
+            <w:r>
+              <w:rPr/>
+              <w:t xml:space="preserve"> los datos de</w:t>
+            </w:r>
+            <w:r>
+              <w:rPr/>
+              <w:t xml:space="preserve"> la primaria a lo largo del día</w:t>
+            </w:r>
+            <w:r>
+              <w:rPr/>
+              <w:t xml:space="preserve"> y los aplicará en los suyos</w:t>
+            </w:r>
+            <w:r>
+              <w:rPr/>
+              <w:t>. Tras ello,</w:t>
+            </w:r>
+            <w:r>
+              <w:rPr/>
+              <w:t xml:space="preserve"> se encargará de almacenar en el correspondiente zip </w:t>
+            </w:r>
+            <w:r>
+              <w:rPr/>
+              <w:t>la instancia actual, así como subirla la nube.</w:t>
+            </w:r>
+          </w:p>
+          <w:p>
+            <w:pPr>
+              <w:pStyle w:val="Normal"/>
+              <w:suppressLineNumbers w:val="0"/>
+              <w:bidi w:val="0"/>
+              <w:spacing w:before="0" w:beforeAutospacing="off" w:after="160" w:afterAutospacing="off" w:line="259" w:lineRule="auto"/>
+              <w:ind w:left="0" w:right="0"/>
+              <w:jc w:val="left"/>
+            </w:pPr>
+            <w:r>
+              <w:rPr/>
+              <w:t>Dichos archivos comprimidos se guardarán durante una semana</w:t>
+            </w:r>
+            <w:r>
+              <w:rPr/>
+              <w:t>, tanto en local como en global</w:t>
+            </w:r>
+            <w:r>
+              <w:rPr/>
+              <w:t>, teniendo así un histórico semanal a nuestra disposición.</w:t>
+            </w:r>
+          </w:p>
+          <w:p>
+            <w:pPr>
+              <w:pStyle w:val="Normal"/>
+              <w:suppressLineNumbers w:val="0"/>
+              <w:bidi w:val="0"/>
+              <w:spacing w:before="0" w:beforeAutospacing="off" w:after="160" w:afterAutospacing="off" w:line="259" w:lineRule="auto"/>
+              <w:ind w:left="0" w:right="0"/>
+              <w:jc w:val="left"/>
+            </w:pPr>
+            <w:r>
+              <w:rPr/>
+              <w:t>Con este sistema, la base de datos principal puede permanecer operativa durante estos procesos.</w:t>
             </w:r>
           </w:p>
         </w:tc>
@@ -752,6 +1151,7 @@
         <w:tc>
           <w:tcPr>
             <w:tcW w:w="3114" w:type="dxa"/>
+            <w:tcMar/>
             <w:vAlign w:val="center"/>
           </w:tcPr>
           <w:p>
@@ -772,8 +1172,9 @@
         <w:tc>
           <w:tcPr>
             <w:tcW w:w="6662" w:type="dxa"/>
+            <w:tcMar/>
           </w:tcPr>
-          <w:p>
+          <w:p w14:noSpellErr="1">
             <w:pPr>
               <w:ind w:hanging="2"/>
               <w:jc w:val="both"/>
@@ -798,6 +1199,37 @@
                 <w:rStyle w:val="nfasisintenso"/>
               </w:rPr>
               <w:t>&gt;</w:t>
+            </w:r>
+          </w:p>
+          <w:p>
+            <w:pPr>
+              <w:pStyle w:val="Normal"/>
+            </w:pPr>
+            <w:r>
+              <w:rPr/>
+              <w:t>Las copias de seguridad comprimidas se realizan diariamente, por lo que pueden simplemente clasificarse por día, reflejando la fecha de realización en el nombre.</w:t>
+            </w:r>
+          </w:p>
+          <w:p>
+            <w:pPr>
+              <w:pStyle w:val="Normal"/>
+            </w:pPr>
+            <w:r>
+              <w:rPr/>
+              <w:t>La base de datos paralela se encuentra totalmente automatizada, y el acceso tanto a ella como a las copias de seguridad derivadas de esta se encuentra reservado al perso</w:t>
+            </w:r>
+            <w:r>
+              <w:rPr/>
+              <w:t>nal de recursos humanos, por labores de mantenimiento y recuperación de datos.</w:t>
+            </w:r>
+          </w:p>
+          <w:p>
+            <w:pPr>
+              <w:pStyle w:val="Normal"/>
+            </w:pPr>
+            <w:r>
+              <w:rPr/>
+              <w:t>Esto refiere tanto a las locales como a aquella situada en la nube.</w:t>
             </w:r>
           </w:p>
         </w:tc>
@@ -806,28 +1238,46 @@
         <w:tc>
           <w:tcPr>
             <w:tcW w:w="3114" w:type="dxa"/>
+            <w:tcMar/>
             <w:vAlign w:val="center"/>
           </w:tcPr>
           <w:p>
             <w:pPr>
               <w:jc w:val="center"/>
               <w:rPr>
-                <w:b/>
-              </w:rPr>
-            </w:pPr>
-            <w:r>
-              <w:rPr>
-                <w:b/>
-              </w:rPr>
-              <w:t>5. MONITARIZACIÓN Y GESTIÓN DE LA CAPACIDAD.</w:t>
+                <w:b w:val="1"/>
+                <w:bCs w:val="1"/>
+              </w:rPr>
+            </w:pPr>
+            <w:r>
+              <w:rPr>
+                <w:b w:val="1"/>
+                <w:bCs w:val="1"/>
+              </w:rPr>
+              <w:t>5. MONIT</w:t>
+            </w:r>
+            <w:r>
+              <w:rPr>
+                <w:b w:val="1"/>
+                <w:bCs w:val="1"/>
+              </w:rPr>
+              <w:t>O</w:t>
+            </w:r>
+            <w:r>
+              <w:rPr>
+                <w:b w:val="1"/>
+                <w:bCs w:val="1"/>
+              </w:rPr>
+              <w:t>RIZACIÓN Y GESTIÓN DE LA CAPACIDAD.</w:t>
             </w:r>
           </w:p>
         </w:tc>
         <w:tc>
           <w:tcPr>
             <w:tcW w:w="6662" w:type="dxa"/>
+            <w:tcMar/>
           </w:tcPr>
-          <w:p>
+          <w:p w14:noSpellErr="1">
             <w:pPr>
               <w:ind w:hanging="2"/>
               <w:jc w:val="both"/>
@@ -851,7 +1301,6 @@
               <w:rPr>
                 <w:rStyle w:val="nfasisintenso"/>
               </w:rPr>
-              <w:lastRenderedPageBreak/>
               <w:t>crecimiento del Sistema en términos de almacenamiento, capacidad de procesamiento, tráfico de red y cualquier otro recurso.</w:t>
             </w:r>
             <w:r>
@@ -859,6 +1308,141 @@
                 <w:rStyle w:val="nfasisintenso"/>
               </w:rPr>
               <w:t>&gt;</w:t>
+            </w:r>
+          </w:p>
+          <w:p>
+            <w:pPr>
+              <w:pStyle w:val="Normal"/>
+            </w:pPr>
+            <w:r>
+              <w:rPr/>
+              <w:t xml:space="preserve">En primer lugar, </w:t>
+            </w:r>
+            <w:r>
+              <w:rPr/>
+              <w:t xml:space="preserve">vamos a decidir qué medidas tomar y </w:t>
+            </w:r>
+            <w:r>
+              <w:rPr/>
+              <w:t>qué</w:t>
+            </w:r>
+            <w:r>
+              <w:rPr/>
+              <w:t xml:space="preserve"> hacer con los datos de los proyectos finalizados, ya que en principio no trabajamos más con ellos.</w:t>
+            </w:r>
+          </w:p>
+          <w:p>
+            <w:pPr>
+              <w:pStyle w:val="Normal"/>
+            </w:pPr>
+            <w:r>
+              <w:rPr/>
+              <w:t xml:space="preserve">Lo ideal sería liberarlos de la base de datos y mantenerlos fuera del sistema de copias de seguridad periódico, ya que el coste de almacenamiento </w:t>
+            </w:r>
+            <w:r>
+              <w:rPr/>
+              <w:t>del histórico semanal sería enorme.</w:t>
+            </w:r>
+          </w:p>
+          <w:p>
+            <w:pPr>
+              <w:pStyle w:val="Normal"/>
+            </w:pPr>
+            <w:r>
+              <w:rPr/>
+              <w:t xml:space="preserve">Decidimos, a la hora de finalizar un proyecto, </w:t>
+            </w:r>
+            <w:r>
+              <w:rPr/>
+              <w:t xml:space="preserve">exportaremos los datos correspondientes y los comprimiremos, para luego trasladarlos </w:t>
+            </w:r>
+            <w:r>
+              <w:rPr/>
+              <w:t>tant</w:t>
+            </w:r>
+            <w:r>
+              <w:rPr/>
+              <w:t>o al almacenamiento local como global.</w:t>
+            </w:r>
+          </w:p>
+          <w:p>
+            <w:pPr>
+              <w:pStyle w:val="Normal"/>
+            </w:pPr>
+            <w:r>
+              <w:rPr/>
+              <w:t>En cuanto a tamaño de datos, se estima que cada instancia de la base de datos debería ocupar alrededor de 30 GB, reduciéndose ligeramente en las copias com</w:t>
+            </w:r>
+            <w:r>
+              <w:rPr/>
+              <w:t xml:space="preserve">primidas. </w:t>
+            </w:r>
+          </w:p>
+          <w:p>
+            <w:pPr>
+              <w:pStyle w:val="Normal"/>
+            </w:pPr>
+            <w:r>
+              <w:rPr/>
+              <w:t xml:space="preserve">Por lo tanto, hablaríamos de </w:t>
+            </w:r>
+            <w:r>
+              <w:rPr/>
+              <w:t xml:space="preserve">alrededor de 200 GB para el histórico semanal, reflejado en sistemas local y global, y unos 85 GB para </w:t>
+            </w:r>
+            <w:r>
+              <w:rPr/>
+              <w:t>los proyectos finalizados.</w:t>
+            </w:r>
+          </w:p>
+          <w:p>
+            <w:pPr>
+              <w:pStyle w:val="Normal"/>
+            </w:pPr>
+            <w:r>
+              <w:rPr/>
+              <w:t xml:space="preserve">Para un manejo correcto y escalable de estos datos, dispondremos de un disco duro de </w:t>
+            </w:r>
+            <w:r>
+              <w:rPr/>
+              <w:t>512GB como mínimo</w:t>
+            </w:r>
+            <w:r>
+              <w:rPr/>
+              <w:t xml:space="preserve">, y en el almacenamiento global, contratar un servicio que permita un mínimo de 300 </w:t>
+            </w:r>
+            <w:r>
+              <w:rPr/>
+              <w:t>GB, ampliable según se necesite.</w:t>
+            </w:r>
+          </w:p>
+          <w:p>
+            <w:pPr>
+              <w:pStyle w:val="Normal"/>
+            </w:pPr>
+            <w:r>
+              <w:rPr/>
+              <w:t xml:space="preserve">Dispondremos de un trabajador responsable de gestionar la suscripción al servicio de almacenamiento en la nube, y sea capaz de ampliar, una vez se requiera, </w:t>
+            </w:r>
+            <w:r>
+              <w:rPr/>
+              <w:t xml:space="preserve">tanto el almacenamiento local </w:t>
+            </w:r>
+            <w:r>
+              <w:rPr/>
+              <w:t>(</w:t>
+            </w:r>
+            <w:r>
+              <w:rPr/>
+              <w:t xml:space="preserve">mediante un segundo disco duro, dividiendo </w:t>
+            </w:r>
+            <w:r>
+              <w:rPr/>
+              <w:t>los datos en base de datos con copias y proyectos finalizados</w:t>
+            </w:r>
+            <w:r>
+              <w:rPr/>
+              <w:t>), como el global.</w:t>
             </w:r>
           </w:p>
         </w:tc>
@@ -868,6 +1452,7 @@
           <w:tcPr>
             <w:tcW w:w="3114" w:type="dxa"/>
             <w:shd w:val="clear" w:color="auto" w:fill="AEAAAA" w:themeFill="background2" w:themeFillShade="BF"/>
+            <w:tcMar/>
             <w:vAlign w:val="center"/>
           </w:tcPr>
           <w:p>
@@ -889,11 +1474,11 @@
         <w:tc>
           <w:tcPr>
             <w:tcW w:w="6662" w:type="dxa"/>
+            <w:tcMar/>
           </w:tcPr>
-          <w:p>
-            <w:pPr>
-              <w:ind w:hanging="2"/>
-              <w:jc w:val="both"/>
+          <w:p w14:noSpellErr="1">
+            <w:pPr>
+              <w:pStyle w:val="Normal"/>
               <w:rPr>
                 <w:rStyle w:val="nfasisintenso"/>
               </w:rPr>
@@ -915,6 +1500,112 @@
                 <w:rStyle w:val="nfasisintenso"/>
               </w:rPr>
               <w:t>&gt;</w:t>
+            </w:r>
+          </w:p>
+          <w:p>
+            <w:pPr>
+              <w:pStyle w:val="Normal"/>
+              <w:rPr>
+                <w:rStyle w:val="nfasisintenso"/>
+              </w:rPr>
+            </w:pPr>
+            <w:r>
+              <w:rPr/>
+              <w:t xml:space="preserve">Los informes a petición pueden ser auditorías o revisiones de calidad, informes de no conformidad o informes de vista técnica para estudiar o comprender el sistema. </w:t>
+            </w:r>
+          </w:p>
+          <w:p>
+            <w:pPr>
+              <w:pStyle w:val="Normal"/>
+              <w:rPr>
+                <w:rStyle w:val="nfasisintenso"/>
+              </w:rPr>
+            </w:pPr>
+            <w:r>
+              <w:rPr/>
+              <w:t xml:space="preserve">Además, existen </w:t>
+            </w:r>
+            <w:r>
+              <w:rPr/>
+              <w:t>informes de estadísticas y datos</w:t>
+            </w:r>
+            <w:r>
+              <w:rPr/>
+              <w:t xml:space="preserve"> que, por lo general, los solicitarán jefes de </w:t>
+            </w:r>
+            <w:r>
+              <w:rPr/>
+              <w:t>departamento,</w:t>
+            </w:r>
+            <w:r>
+              <w:rPr/>
+              <w:t xml:space="preserve"> así como la dirección.</w:t>
+            </w:r>
+            <w:r>
+              <w:rPr/>
+              <w:t xml:space="preserve"> </w:t>
+            </w:r>
+          </w:p>
+          <w:p>
+            <w:pPr>
+              <w:pStyle w:val="Normal"/>
+              <w:rPr>
+                <w:rStyle w:val="nfasisintenso"/>
+              </w:rPr>
+            </w:pPr>
+            <w:r>
+              <w:rPr/>
+              <w:t>El resto l</w:t>
+            </w:r>
+            <w:r>
+              <w:rPr/>
+              <w:t xml:space="preserve">as puede solicitar cualquier </w:t>
+            </w:r>
+            <w:r>
+              <w:rPr/>
+              <w:t>empleado</w:t>
+            </w:r>
+            <w:r>
+              <w:rPr/>
+              <w:t xml:space="preserve"> </w:t>
+            </w:r>
+            <w:r>
+              <w:rPr/>
+              <w:t>responsable</w:t>
+            </w:r>
+            <w:r>
+              <w:rPr/>
+              <w:t>, además de los jefes de departamento y la alta dirección.</w:t>
+            </w:r>
+          </w:p>
+          <w:p>
+            <w:pPr>
+              <w:pStyle w:val="Normal"/>
+              <w:rPr>
+                <w:rStyle w:val="nfasisintenso"/>
+              </w:rPr>
+            </w:pPr>
+            <w:r>
+              <w:rPr/>
+              <w:t>Todo informe</w:t>
+            </w:r>
+            <w:r>
+              <w:rPr/>
+              <w:t xml:space="preserve"> se </w:t>
+            </w:r>
+            <w:bookmarkStart w:name="_Int_plds00LX" w:id="1999178328"/>
+            <w:r>
+              <w:rPr/>
+              <w:t>ll</w:t>
+            </w:r>
+            <w:bookmarkEnd w:id="1999178328"/>
+            <w:r>
+              <w:rPr/>
+              <w:t>eva a cabo por el departamento de RRHH</w:t>
+            </w:r>
+            <w:r>
+              <w:rPr/>
+              <w:t>.</w:t>
             </w:r>
           </w:p>
         </w:tc>
@@ -924,6 +1615,7 @@
           <w:tcPr>
             <w:tcW w:w="3114" w:type="dxa"/>
             <w:shd w:val="clear" w:color="auto" w:fill="AEAAAA" w:themeFill="background2" w:themeFillShade="BF"/>
+            <w:tcMar/>
             <w:vAlign w:val="center"/>
           </w:tcPr>
           <w:p>
@@ -944,8 +1636,9 @@
         <w:tc>
           <w:tcPr>
             <w:tcW w:w="6662" w:type="dxa"/>
+            <w:tcMar/>
           </w:tcPr>
-          <w:p>
+          <w:p w14:noSpellErr="1">
             <w:pPr>
               <w:jc w:val="both"/>
               <w:rPr>
@@ -969,6 +1662,136 @@
                 <w:rStyle w:val="nfasisintenso"/>
               </w:rPr>
               <w:t>&gt;</w:t>
+            </w:r>
+          </w:p>
+          <w:p>
+            <w:pPr>
+              <w:jc w:val="both"/>
+              <w:rPr>
+                <w:rStyle w:val="nfasisintenso"/>
+                <w:i w:val="0"/>
+                <w:iCs w:val="0"/>
+                <w:color w:val="auto"/>
+              </w:rPr>
+            </w:pPr>
+            <w:r>
+              <w:rPr>
+                <w:rStyle w:val="nfasisintenso"/>
+                <w:i w:val="0"/>
+                <w:iCs w:val="0"/>
+                <w:color w:val="auto"/>
+              </w:rPr>
+              <w:t xml:space="preserve">Los puntos de restauración se establecen automáticamente tras cada transacción y se eliminan en la realización de la copia de seguridad, donde el último punto de </w:t>
+            </w:r>
+            <w:r>
+              <w:rPr>
+                <w:rStyle w:val="nfasisintenso"/>
+                <w:i w:val="0"/>
+                <w:iCs w:val="0"/>
+                <w:color w:val="auto"/>
+              </w:rPr>
+              <w:t>restauración</w:t>
+            </w:r>
+            <w:r>
+              <w:rPr>
+                <w:rStyle w:val="nfasisintenso"/>
+                <w:i w:val="0"/>
+                <w:iCs w:val="0"/>
+                <w:color w:val="auto"/>
+              </w:rPr>
+              <w:t xml:space="preserve"> es la propia copia.</w:t>
+            </w:r>
+          </w:p>
+          <w:p>
+            <w:pPr>
+              <w:jc w:val="both"/>
+              <w:rPr>
+                <w:rStyle w:val="nfasisintenso"/>
+                <w:i w:val="0"/>
+                <w:iCs w:val="0"/>
+                <w:color w:val="auto"/>
+              </w:rPr>
+            </w:pPr>
+            <w:r>
+              <w:rPr>
+                <w:rStyle w:val="nfasisintenso"/>
+                <w:i w:val="0"/>
+                <w:iCs w:val="0"/>
+                <w:color w:val="auto"/>
+              </w:rPr>
+              <w:t xml:space="preserve">Para </w:t>
+            </w:r>
+            <w:r>
+              <w:rPr>
+                <w:rStyle w:val="nfasisintenso"/>
+                <w:i w:val="0"/>
+                <w:iCs w:val="0"/>
+                <w:color w:val="auto"/>
+              </w:rPr>
+              <w:t>re</w:t>
+            </w:r>
+            <w:r>
+              <w:rPr>
+                <w:rStyle w:val="nfasisintenso"/>
+                <w:i w:val="0"/>
+                <w:iCs w:val="0"/>
+                <w:color w:val="auto"/>
+              </w:rPr>
+              <w:t>establecer un punto de restauración el operario podrá</w:t>
+            </w:r>
+            <w:r>
+              <w:rPr>
+                <w:rStyle w:val="nfasisintenso"/>
+                <w:i w:val="0"/>
+                <w:iCs w:val="0"/>
+                <w:color w:val="auto"/>
+              </w:rPr>
+              <w:t xml:space="preserve"> deshacer </w:t>
+            </w:r>
+            <w:r>
+              <w:rPr>
+                <w:rStyle w:val="nfasisintenso"/>
+                <w:i w:val="0"/>
+                <w:iCs w:val="0"/>
+                <w:color w:val="auto"/>
+              </w:rPr>
+              <w:t xml:space="preserve">desde la propia aplicación web </w:t>
+            </w:r>
+            <w:r>
+              <w:rPr>
+                <w:rStyle w:val="nfasisintenso"/>
+                <w:i w:val="0"/>
+                <w:iCs w:val="0"/>
+                <w:color w:val="auto"/>
+              </w:rPr>
+              <w:t xml:space="preserve">todo cambio </w:t>
+            </w:r>
+            <w:r>
+              <w:rPr>
+                <w:rStyle w:val="nfasisintenso"/>
+                <w:i w:val="0"/>
+                <w:iCs w:val="0"/>
+                <w:color w:val="auto"/>
+              </w:rPr>
+              <w:t>que</w:t>
+            </w:r>
+            <w:r>
+              <w:rPr>
+                <w:rStyle w:val="nfasisintenso"/>
+                <w:i w:val="0"/>
+                <w:iCs w:val="0"/>
+                <w:color w:val="auto"/>
+              </w:rPr>
+              <w:t xml:space="preserve"> </w:t>
+            </w:r>
+            <w:r>
+              <w:rPr>
+                <w:rStyle w:val="nfasisintenso"/>
+                <w:i w:val="0"/>
+                <w:iCs w:val="0"/>
+                <w:color w:val="auto"/>
+              </w:rPr>
+              <w:t>haya realizado.</w:t>
             </w:r>
           </w:p>
         </w:tc>
@@ -977,6 +1800,7 @@
         <w:tc>
           <w:tcPr>
             <w:tcW w:w="3114" w:type="dxa"/>
+            <w:tcMar/>
             <w:vAlign w:val="center"/>
           </w:tcPr>
           <w:p>
@@ -997,6 +1821,7 @@
         <w:tc>
           <w:tcPr>
             <w:tcW w:w="6662" w:type="dxa"/>
+            <w:tcMar/>
           </w:tcPr>
           <w:p>
             <w:pPr>
@@ -1022,6 +1847,235 @@
                 <w:rStyle w:val="nfasisintenso"/>
               </w:rPr>
               <w:t>&gt;</w:t>
+            </w:r>
+          </w:p>
+          <w:p>
+            <w:pPr>
+              <w:pStyle w:val="Normal"/>
+              <w:ind w:left="0"/>
+            </w:pPr>
+            <w:r>
+              <w:rPr/>
+              <w:t>El salvado de la base de datos se realiz</w:t>
+            </w:r>
+            <w:r>
+              <w:rPr/>
+              <w:t xml:space="preserve">a automáticamente por el sistema a medianoche tras haber realizado las listas de </w:t>
+            </w:r>
+            <w:r>
+              <w:rPr/>
+              <w:t>petición</w:t>
+            </w:r>
+            <w:r>
+              <w:rPr/>
+              <w:t>.</w:t>
+            </w:r>
+          </w:p>
+          <w:p>
+            <w:pPr>
+              <w:pStyle w:val="Normal"/>
+              <w:ind w:left="0"/>
+            </w:pPr>
+            <w:r>
+              <w:rPr/>
+              <w:t>El sistema sigue los siguientes pasos para realizar el salvado:</w:t>
+            </w:r>
+          </w:p>
+          <w:p>
+            <w:pPr>
+              <w:pStyle w:val="ListParagraph"/>
+              <w:numPr>
+                <w:ilvl w:val="0"/>
+                <w:numId w:val="1"/>
+              </w:numPr>
+              <w:rPr/>
+            </w:pPr>
+            <w:r>
+              <w:rPr/>
+              <w:t>Borra el comprimido</w:t>
+            </w:r>
+            <w:r>
+              <w:rPr/>
+              <w:t xml:space="preserve"> diario</w:t>
+            </w:r>
+            <w:r>
+              <w:rPr/>
+              <w:t xml:space="preserve"> más antiguo</w:t>
+            </w:r>
+            <w:r>
+              <w:rPr/>
+              <w:t xml:space="preserve"> </w:t>
+            </w:r>
+            <w:r>
+              <w:rPr/>
+              <w:t xml:space="preserve">(solo si tiene </w:t>
+            </w:r>
+            <w:r>
+              <w:rPr/>
+              <w:t>una semana de antigüedad</w:t>
+            </w:r>
+            <w:r>
+              <w:rPr/>
+              <w:t>)</w:t>
+            </w:r>
+            <w:r>
+              <w:rPr/>
+              <w:t>.</w:t>
+            </w:r>
+          </w:p>
+          <w:p>
+            <w:pPr>
+              <w:pStyle w:val="ListParagraph"/>
+              <w:numPr>
+                <w:ilvl w:val="0"/>
+                <w:numId w:val="1"/>
+              </w:numPr>
+              <w:rPr/>
+            </w:pPr>
+            <w:r>
+              <w:rPr/>
+              <w:t>C</w:t>
+            </w:r>
+            <w:r>
+              <w:rPr/>
+              <w:t>rea</w:t>
+            </w:r>
+            <w:r>
+              <w:rPr/>
+              <w:t xml:space="preserve"> </w:t>
+            </w:r>
+            <w:r>
+              <w:rPr/>
+              <w:t xml:space="preserve">una copia comprimida de </w:t>
+            </w:r>
+            <w:r>
+              <w:rPr/>
+              <w:t>la</w:t>
+            </w:r>
+            <w:r>
+              <w:rPr/>
+              <w:t xml:space="preserve"> </w:t>
+            </w:r>
+            <w:r>
+              <w:rPr/>
+              <w:t>base de datos secundaria</w:t>
+            </w:r>
+            <w:r>
+              <w:rPr/>
+              <w:t>.</w:t>
+            </w:r>
+          </w:p>
+          <w:p>
+            <w:pPr>
+              <w:pStyle w:val="ListParagraph"/>
+              <w:numPr>
+                <w:ilvl w:val="0"/>
+                <w:numId w:val="1"/>
+              </w:numPr>
+              <w:rPr/>
+            </w:pPr>
+            <w:r>
+              <w:rPr/>
+              <w:t xml:space="preserve">Elimina los logs </w:t>
+            </w:r>
+            <w:r>
+              <w:rPr/>
+              <w:t>con una semana de antigüedad o más.</w:t>
+            </w:r>
+          </w:p>
+          <w:p>
+            <w:pPr>
+              <w:pStyle w:val="ListParagraph"/>
+              <w:numPr>
+                <w:ilvl w:val="0"/>
+                <w:numId w:val="1"/>
+              </w:numPr>
+              <w:suppressLineNumbers w:val="0"/>
+              <w:bidi w:val="0"/>
+              <w:spacing w:before="0" w:beforeAutospacing="off" w:after="160" w:afterAutospacing="off" w:line="259" w:lineRule="auto"/>
+              <w:ind w:left="720" w:right="0" w:hanging="360"/>
+              <w:jc w:val="left"/>
+              <w:rPr/>
+            </w:pPr>
+            <w:r>
+              <w:rPr/>
+              <w:t>Actualiza la base de datos secundaria acorde a los cambio</w:t>
+            </w:r>
+            <w:r>
+              <w:rPr/>
+              <w:t>s</w:t>
+            </w:r>
+            <w:r>
+              <w:rPr/>
+              <w:t xml:space="preserve"> realizados en la principal</w:t>
+            </w:r>
+            <w:r>
+              <w:rPr/>
+              <w:t>.</w:t>
+            </w:r>
+          </w:p>
+          <w:p>
+            <w:pPr>
+              <w:pStyle w:val="ListParagraph"/>
+              <w:numPr>
+                <w:ilvl w:val="0"/>
+                <w:numId w:val="1"/>
+              </w:numPr>
+              <w:rPr/>
+            </w:pPr>
+            <w:r>
+              <w:rPr/>
+              <w:t xml:space="preserve">Elimina el </w:t>
+            </w:r>
+            <w:r>
+              <w:rPr/>
+              <w:t>comprimido</w:t>
+            </w:r>
+            <w:r>
+              <w:rPr/>
+              <w:t xml:space="preserve"> más antiguo de</w:t>
+            </w:r>
+            <w:r>
+              <w:rPr/>
+              <w:t xml:space="preserve"> la copia de </w:t>
+            </w:r>
+            <w:r>
+              <w:rPr/>
+              <w:t>seguridad</w:t>
+            </w:r>
+            <w:r>
+              <w:rPr/>
+              <w:t xml:space="preserve"> </w:t>
+            </w:r>
+            <w:r>
+              <w:rPr/>
+              <w:t>glob</w:t>
+            </w:r>
+            <w:r>
+              <w:rPr/>
+              <w:t>al</w:t>
+            </w:r>
+            <w:r>
+              <w:rPr/>
+              <w:t xml:space="preserve"> (solo si tiene una semana de antigüedad).</w:t>
+            </w:r>
+          </w:p>
+          <w:p>
+            <w:pPr>
+              <w:pStyle w:val="ListParagraph"/>
+              <w:numPr>
+                <w:ilvl w:val="0"/>
+                <w:numId w:val="1"/>
+              </w:numPr>
+              <w:rPr/>
+            </w:pPr>
+            <w:r>
+              <w:rPr/>
+              <w:t xml:space="preserve">Sube el comprimido que ha creado en el </w:t>
+            </w:r>
+            <w:r>
+              <w:rPr/>
+              <w:t>segundo paso.</w:t>
             </w:r>
           </w:p>
         </w:tc>
@@ -1031,6 +2085,7 @@
           <w:tcPr>
             <w:tcW w:w="3114" w:type="dxa"/>
             <w:shd w:val="clear" w:color="auto" w:fill="AEAAAA" w:themeFill="background2" w:themeFillShade="BF"/>
+            <w:tcMar/>
             <w:vAlign w:val="center"/>
           </w:tcPr>
           <w:p>
@@ -1051,10 +2106,11 @@
         <w:tc>
           <w:tcPr>
             <w:tcW w:w="6662" w:type="dxa"/>
+            <w:tcMar/>
           </w:tcPr>
-          <w:p>
-            <w:pPr>
-              <w:jc w:val="both"/>
+          <w:p w14:noSpellErr="1">
+            <w:pPr>
+              <w:jc w:val="left"/>
               <w:rPr>
                 <w:rStyle w:val="nfasisintenso"/>
               </w:rPr>
@@ -1076,6 +2132,447 @@
                 <w:rStyle w:val="nfasisintenso"/>
               </w:rPr>
               <w:t>&gt;</w:t>
+            </w:r>
+          </w:p>
+          <w:p>
+            <w:pPr>
+              <w:jc w:val="left"/>
+              <w:rPr>
+                <w:rStyle w:val="nfasisintenso"/>
+                <w:i w:val="0"/>
+                <w:iCs w:val="0"/>
+                <w:color w:val="auto"/>
+              </w:rPr>
+            </w:pPr>
+            <w:r>
+              <w:rPr>
+                <w:rStyle w:val="nfasisintenso"/>
+                <w:i w:val="0"/>
+                <w:iCs w:val="0"/>
+                <w:color w:val="auto"/>
+              </w:rPr>
+              <w:t>El mantenimiento es realizado por el departamento de RRHH, tiene cuatro roles que realizan las siguientes tareas:</w:t>
+            </w:r>
+          </w:p>
+          <w:p>
+            <w:pPr>
+              <w:pStyle w:val="ListParagraph"/>
+              <w:numPr>
+                <w:ilvl w:val="0"/>
+                <w:numId w:val="2"/>
+              </w:numPr>
+              <w:jc w:val="left"/>
+              <w:rPr>
+                <w:rStyle w:val="nfasisintenso"/>
+                <w:i w:val="0"/>
+                <w:iCs w:val="0"/>
+                <w:color w:val="auto"/>
+              </w:rPr>
+            </w:pPr>
+            <w:r>
+              <w:rPr>
+                <w:rStyle w:val="nfasisintenso"/>
+                <w:i w:val="0"/>
+                <w:iCs w:val="0"/>
+                <w:color w:val="auto"/>
+              </w:rPr>
+              <w:t xml:space="preserve">El </w:t>
+            </w:r>
+            <w:r>
+              <w:rPr>
+                <w:rStyle w:val="nfasisintenso"/>
+                <w:b w:val="1"/>
+                <w:bCs w:val="1"/>
+                <w:i w:val="0"/>
+                <w:iCs w:val="0"/>
+                <w:color w:val="auto"/>
+              </w:rPr>
+              <w:t>supervisor del sistema</w:t>
+            </w:r>
+            <w:r>
+              <w:rPr>
+                <w:rStyle w:val="nfasisintenso"/>
+                <w:i w:val="0"/>
+                <w:iCs w:val="0"/>
+                <w:color w:val="auto"/>
+              </w:rPr>
+              <w:t xml:space="preserve">, que en principio será el jefe del </w:t>
+            </w:r>
+            <w:r>
+              <w:rPr>
+                <w:rStyle w:val="nfasisintenso"/>
+                <w:i w:val="0"/>
+                <w:iCs w:val="0"/>
+                <w:color w:val="auto"/>
+              </w:rPr>
+              <w:t xml:space="preserve">departamento, es aquel que conoce el sistema </w:t>
+            </w:r>
+            <w:r>
+              <w:rPr>
+                <w:rStyle w:val="nfasisintenso"/>
+                <w:i w:val="0"/>
+                <w:iCs w:val="0"/>
+                <w:color w:val="auto"/>
+              </w:rPr>
+              <w:t xml:space="preserve">e informa a sus subordinados de las solicitudes que se </w:t>
+            </w:r>
+            <w:r>
+              <w:rPr>
+                <w:rStyle w:val="nfasisintenso"/>
+                <w:i w:val="0"/>
+                <w:iCs w:val="0"/>
+                <w:color w:val="auto"/>
+              </w:rPr>
+              <w:t>generen</w:t>
+            </w:r>
+            <w:r>
+              <w:rPr>
+                <w:rStyle w:val="nfasisintenso"/>
+                <w:i w:val="0"/>
+                <w:iCs w:val="0"/>
+                <w:color w:val="auto"/>
+              </w:rPr>
+              <w:t>.</w:t>
+            </w:r>
+          </w:p>
+          <w:p>
+            <w:pPr>
+              <w:pStyle w:val="ListParagraph"/>
+              <w:numPr>
+                <w:ilvl w:val="0"/>
+                <w:numId w:val="3"/>
+              </w:numPr>
+              <w:jc w:val="left"/>
+              <w:rPr>
+                <w:rStyle w:val="nfasisintenso"/>
+                <w:i w:val="0"/>
+                <w:iCs w:val="0"/>
+                <w:color w:val="auto"/>
+              </w:rPr>
+            </w:pPr>
+            <w:r>
+              <w:rPr>
+                <w:rStyle w:val="nfasisintenso"/>
+                <w:i w:val="0"/>
+                <w:iCs w:val="0"/>
+                <w:color w:val="auto"/>
+              </w:rPr>
+              <w:t>E</w:t>
+            </w:r>
+            <w:r>
+              <w:rPr>
+                <w:rStyle w:val="nfasisintenso"/>
+                <w:i w:val="0"/>
+                <w:iCs w:val="0"/>
+                <w:color w:val="auto"/>
+              </w:rPr>
+              <w:t xml:space="preserve">l </w:t>
+            </w:r>
+            <w:r>
+              <w:rPr>
+                <w:rStyle w:val="nfasisintenso"/>
+                <w:b w:val="1"/>
+                <w:bCs w:val="1"/>
+                <w:i w:val="0"/>
+                <w:iCs w:val="0"/>
+                <w:color w:val="auto"/>
+              </w:rPr>
+              <w:t>g</w:t>
+            </w:r>
+            <w:r>
+              <w:rPr>
+                <w:rStyle w:val="nfasisintenso"/>
+                <w:b w:val="1"/>
+                <w:bCs w:val="1"/>
+                <w:i w:val="0"/>
+                <w:iCs w:val="0"/>
+                <w:color w:val="auto"/>
+              </w:rPr>
+              <w:t>estor</w:t>
+            </w:r>
+            <w:r>
+              <w:rPr>
+                <w:rStyle w:val="nfasisintenso"/>
+                <w:b w:val="1"/>
+                <w:bCs w:val="1"/>
+                <w:i w:val="0"/>
+                <w:iCs w:val="0"/>
+                <w:color w:val="auto"/>
+              </w:rPr>
+              <w:t xml:space="preserve"> </w:t>
+            </w:r>
+            <w:r>
+              <w:rPr>
+                <w:rStyle w:val="nfasisintenso"/>
+                <w:b w:val="1"/>
+                <w:bCs w:val="1"/>
+                <w:i w:val="0"/>
+                <w:iCs w:val="0"/>
+                <w:color w:val="auto"/>
+              </w:rPr>
+              <w:t>d</w:t>
+            </w:r>
+            <w:r>
+              <w:rPr>
+                <w:rStyle w:val="nfasisintenso"/>
+                <w:b w:val="1"/>
+                <w:bCs w:val="1"/>
+                <w:i w:val="0"/>
+                <w:iCs w:val="0"/>
+                <w:color w:val="auto"/>
+              </w:rPr>
+              <w:t>e mantenimiento</w:t>
+            </w:r>
+            <w:r>
+              <w:rPr>
+                <w:rStyle w:val="nfasisintenso"/>
+                <w:i w:val="0"/>
+                <w:iCs w:val="0"/>
+                <w:color w:val="auto"/>
+              </w:rPr>
+              <w:t xml:space="preserve"> recibe la solicitud del </w:t>
+            </w:r>
+            <w:r>
+              <w:rPr>
+                <w:rStyle w:val="nfasisintenso"/>
+                <w:i w:val="0"/>
+                <w:iCs w:val="0"/>
+                <w:color w:val="auto"/>
+              </w:rPr>
+              <w:t>s</w:t>
+            </w:r>
+            <w:r>
+              <w:rPr>
+                <w:rStyle w:val="nfasisintenso"/>
+                <w:i w:val="0"/>
+                <w:iCs w:val="0"/>
+                <w:color w:val="auto"/>
+              </w:rPr>
+              <w:t xml:space="preserve">upervisor y asume la responsabilidad </w:t>
+            </w:r>
+            <w:r>
+              <w:rPr>
+                <w:rStyle w:val="nfasisintenso"/>
+                <w:i w:val="0"/>
+                <w:iCs w:val="0"/>
+                <w:color w:val="auto"/>
+              </w:rPr>
+              <w:t>de</w:t>
+            </w:r>
+            <w:r>
+              <w:rPr>
+                <w:rStyle w:val="nfasisintenso"/>
+                <w:i w:val="0"/>
+                <w:iCs w:val="0"/>
+                <w:color w:val="auto"/>
+              </w:rPr>
+              <w:t xml:space="preserve"> l</w:t>
+            </w:r>
+            <w:r>
+              <w:rPr>
+                <w:rStyle w:val="nfasisintenso"/>
+                <w:i w:val="0"/>
+                <w:iCs w:val="0"/>
+                <w:color w:val="auto"/>
+              </w:rPr>
+              <w:t>levar</w:t>
+            </w:r>
+            <w:r>
+              <w:rPr>
+                <w:rStyle w:val="nfasisintenso"/>
+                <w:i w:val="0"/>
+                <w:iCs w:val="0"/>
+                <w:color w:val="auto"/>
+              </w:rPr>
+              <w:t xml:space="preserve"> a cabo </w:t>
+            </w:r>
+            <w:r>
+              <w:rPr>
+                <w:rStyle w:val="nfasisintenso"/>
+                <w:i w:val="0"/>
+                <w:iCs w:val="0"/>
+                <w:color w:val="auto"/>
+              </w:rPr>
+              <w:t xml:space="preserve">la tarea de mantenimiento solicitada, además de realizar un seguimiento de </w:t>
+            </w:r>
+            <w:r>
+              <w:rPr>
+                <w:rStyle w:val="nfasisintenso"/>
+                <w:i w:val="0"/>
+                <w:iCs w:val="0"/>
+                <w:color w:val="auto"/>
+              </w:rPr>
+              <w:t>esta</w:t>
+            </w:r>
+            <w:r>
+              <w:rPr>
+                <w:rStyle w:val="nfasisintenso"/>
+                <w:i w:val="0"/>
+                <w:iCs w:val="0"/>
+                <w:color w:val="auto"/>
+              </w:rPr>
+              <w:t>.</w:t>
+            </w:r>
+          </w:p>
+          <w:p>
+            <w:pPr>
+              <w:pStyle w:val="ListParagraph"/>
+              <w:numPr>
+                <w:ilvl w:val="0"/>
+                <w:numId w:val="3"/>
+              </w:numPr>
+              <w:jc w:val="left"/>
+              <w:rPr>
+                <w:rStyle w:val="nfasisintenso"/>
+                <w:i w:val="0"/>
+                <w:iCs w:val="0"/>
+                <w:color w:val="auto"/>
+              </w:rPr>
+            </w:pPr>
+            <w:r>
+              <w:rPr>
+                <w:rStyle w:val="nfasisintenso"/>
+                <w:i w:val="0"/>
+                <w:iCs w:val="0"/>
+                <w:color w:val="auto"/>
+              </w:rPr>
+              <w:t xml:space="preserve">El </w:t>
+            </w:r>
+            <w:r>
+              <w:rPr>
+                <w:rStyle w:val="nfasisintenso"/>
+                <w:b w:val="1"/>
+                <w:bCs w:val="1"/>
+                <w:i w:val="0"/>
+                <w:iCs w:val="0"/>
+                <w:color w:val="auto"/>
+              </w:rPr>
+              <w:t>desarrollador</w:t>
+            </w:r>
+            <w:r>
+              <w:rPr>
+                <w:rStyle w:val="nfasisintenso"/>
+                <w:b w:val="1"/>
+                <w:bCs w:val="1"/>
+                <w:i w:val="0"/>
+                <w:iCs w:val="0"/>
+                <w:color w:val="auto"/>
+              </w:rPr>
+              <w:t xml:space="preserve"> </w:t>
+            </w:r>
+            <w:r>
+              <w:rPr>
+                <w:rStyle w:val="nfasisintenso"/>
+                <w:b w:val="1"/>
+                <w:bCs w:val="1"/>
+                <w:i w:val="0"/>
+                <w:iCs w:val="0"/>
+                <w:color w:val="auto"/>
+              </w:rPr>
+              <w:t>de mantenimiento</w:t>
+            </w:r>
+            <w:r>
+              <w:rPr>
+                <w:rStyle w:val="nfasisintenso"/>
+                <w:i w:val="0"/>
+                <w:iCs w:val="0"/>
+                <w:color w:val="auto"/>
+              </w:rPr>
+              <w:t xml:space="preserve"> </w:t>
+            </w:r>
+            <w:r>
+              <w:rPr>
+                <w:rStyle w:val="nfasisintenso"/>
+                <w:i w:val="0"/>
+                <w:iCs w:val="0"/>
+                <w:color w:val="auto"/>
+              </w:rPr>
+              <w:t>realiza los cambios solicitados y es supervisado por el gestor de mantenimiento.</w:t>
+            </w:r>
+          </w:p>
+          <w:p>
+            <w:pPr>
+              <w:pStyle w:val="ListParagraph"/>
+              <w:numPr>
+                <w:ilvl w:val="0"/>
+                <w:numId w:val="3"/>
+              </w:numPr>
+              <w:jc w:val="left"/>
+              <w:rPr>
+                <w:rStyle w:val="nfasisintenso"/>
+                <w:i w:val="0"/>
+                <w:iCs w:val="0"/>
+                <w:color w:val="auto"/>
+              </w:rPr>
+            </w:pPr>
+            <w:r>
+              <w:rPr>
+                <w:rStyle w:val="nfasisintenso"/>
+                <w:i w:val="0"/>
+                <w:iCs w:val="0"/>
+                <w:color w:val="auto"/>
+              </w:rPr>
+              <w:t xml:space="preserve">El </w:t>
+            </w:r>
+            <w:r>
+              <w:rPr>
+                <w:rStyle w:val="nfasisintenso"/>
+                <w:b w:val="1"/>
+                <w:bCs w:val="1"/>
+                <w:i w:val="0"/>
+                <w:iCs w:val="0"/>
+                <w:color w:val="auto"/>
+              </w:rPr>
+              <w:t>gestor de configuración</w:t>
+            </w:r>
+            <w:r>
+              <w:rPr>
+                <w:rStyle w:val="nfasisintenso"/>
+                <w:i w:val="0"/>
+                <w:iCs w:val="0"/>
+                <w:color w:val="auto"/>
+              </w:rPr>
+              <w:t xml:space="preserve"> se encarga de mantener actualizado el software de la aplicación</w:t>
+            </w:r>
+            <w:r>
+              <w:rPr>
+                <w:rStyle w:val="nfasisintenso"/>
+                <w:i w:val="0"/>
+                <w:iCs w:val="0"/>
+                <w:color w:val="auto"/>
+              </w:rPr>
+              <w:t xml:space="preserve"> como los archivos de configuración del sistema y sus aplicaciones.</w:t>
+            </w:r>
+            <w:r>
+              <w:rPr>
+                <w:rStyle w:val="nfasisintenso"/>
+                <w:i w:val="0"/>
+                <w:iCs w:val="0"/>
+                <w:color w:val="auto"/>
+              </w:rPr>
+              <w:t xml:space="preserve"> </w:t>
+            </w:r>
+          </w:p>
+          <w:p>
+            <w:pPr>
+              <w:pStyle w:val="Normal"/>
+              <w:ind w:left="0"/>
+              <w:jc w:val="left"/>
+              <w:rPr>
+                <w:rStyle w:val="nfasisintenso"/>
+                <w:i w:val="0"/>
+                <w:iCs w:val="0"/>
+                <w:color w:val="auto"/>
+              </w:rPr>
+            </w:pPr>
+            <w:r>
+              <w:rPr>
+                <w:rStyle w:val="nfasisintenso"/>
+                <w:i w:val="0"/>
+                <w:iCs w:val="0"/>
+                <w:color w:val="auto"/>
+              </w:rPr>
+              <w:t>Nótese que pueden haber más de un perfil con estos roles.</w:t>
             </w:r>
           </w:p>
         </w:tc>
@@ -1088,6 +2585,7 @@
           <w:tcPr>
             <w:tcW w:w="3114" w:type="dxa"/>
             <w:shd w:val="clear" w:color="auto" w:fill="AEAAAA" w:themeFill="background2" w:themeFillShade="BF"/>
+            <w:tcMar/>
             <w:vAlign w:val="center"/>
           </w:tcPr>
           <w:p>
@@ -1108,8 +2606,9 @@
         <w:tc>
           <w:tcPr>
             <w:tcW w:w="6662" w:type="dxa"/>
+            <w:tcMar/>
           </w:tcPr>
-          <w:p>
+          <w:p w14:noSpellErr="1">
             <w:pPr>
               <w:jc w:val="both"/>
               <w:rPr>
@@ -1145,6 +2644,70 @@
                 <w:rStyle w:val="nfasisintenso"/>
               </w:rPr>
               <w:t>&gt;</w:t>
+            </w:r>
+          </w:p>
+          <w:p>
+            <w:pPr>
+              <w:pStyle w:val="Normal"/>
+            </w:pPr>
+            <w:r>
+              <w:rPr/>
+              <w:t>Los responsables del mantenimiento son el departamento de RRHH</w:t>
+            </w:r>
+            <w:r>
+              <w:rPr/>
+              <w:t xml:space="preserve"> de COANDES.</w:t>
+            </w:r>
+          </w:p>
+          <w:p>
+            <w:pPr>
+              <w:pStyle w:val="Normal"/>
+            </w:pPr>
+            <w:r>
+              <w:rPr/>
+              <w:t>El responsable de la explotación del sistema es</w:t>
+            </w:r>
+            <w:r>
+              <w:rPr/>
+              <w:t xml:space="preserve"> la propia empresa</w:t>
+            </w:r>
+            <w:r>
+              <w:rPr/>
+              <w:t xml:space="preserve"> COANDES</w:t>
+            </w:r>
+            <w:r>
+              <w:rPr/>
+              <w:t xml:space="preserve">. En particular, el </w:t>
+            </w:r>
+            <w:r>
+              <w:rPr/>
+              <w:t>supervisor del sistema mencionado en el apartado nueve.</w:t>
+            </w:r>
+          </w:p>
+          <w:p>
+            <w:pPr>
+              <w:pStyle w:val="Normal"/>
+            </w:pPr>
+            <w:r>
+              <w:rPr/>
+              <w:t xml:space="preserve">En caso de cualquier defecto en la aplicación serán sus proveedores, es decir, nosotros, los responsables. </w:t>
+            </w:r>
+          </w:p>
+          <w:p>
+            <w:pPr>
+              <w:pStyle w:val="Normal"/>
+            </w:pPr>
+            <w:r>
+              <w:rPr/>
+              <w:t>Para</w:t>
+            </w:r>
+            <w:r>
+              <w:rPr/>
+              <w:t xml:space="preserve"> solicitar desarrollar cualquier escalabilidad o adaptación tecnológica del software</w:t>
+            </w:r>
+            <w:r>
+              <w:rPr/>
+              <w:t xml:space="preserve"> el responsable pueden ser sus proveedores o cualquier otra empresa que realice mantenimiento adaptativo, evolutivo o perfectivo.</w:t>
             </w:r>
           </w:p>
         </w:tc>
@@ -1154,6 +2717,7 @@
           <w:tcPr>
             <w:tcW w:w="3114" w:type="dxa"/>
             <w:shd w:val="clear" w:color="auto" w:fill="AEAAAA" w:themeFill="background2" w:themeFillShade="BF"/>
+            <w:tcMar/>
             <w:vAlign w:val="center"/>
           </w:tcPr>
           <w:p>
@@ -1174,6 +2738,7 @@
         <w:tc>
           <w:tcPr>
             <w:tcW w:w="6662" w:type="dxa"/>
+            <w:tcMar/>
           </w:tcPr>
           <w:p>
             <w:pPr>
@@ -1195,7 +2760,7 @@
               <w:t>Incluye aquellas actuaciones destinadas a restaurar el servicio ante situaciones anormales como caídas del Sistema, corte de suministro eléctrico, pérdida de datos, fallos de seguridad, etc. (planes de contingencia).</w:t>
             </w:r>
           </w:p>
-          <w:p>
+          <w:p w14:noSpellErr="1">
             <w:pPr>
               <w:jc w:val="both"/>
               <w:rPr>
@@ -1213,6 +2778,311 @@
                 <w:rStyle w:val="nfasisintenso"/>
               </w:rPr>
               <w:t>&gt;</w:t>
+            </w:r>
+          </w:p>
+          <w:p>
+            <w:pPr>
+              <w:jc w:val="both"/>
+              <w:rPr>
+                <w:rStyle w:val="nfasisintenso"/>
+                <w:i w:val="0"/>
+                <w:iCs w:val="0"/>
+                <w:color w:val="auto"/>
+              </w:rPr>
+            </w:pPr>
+            <w:r>
+              <w:rPr>
+                <w:rStyle w:val="nfasisintenso"/>
+                <w:i w:val="0"/>
+                <w:iCs w:val="0"/>
+                <w:color w:val="auto"/>
+              </w:rPr>
+              <w:t xml:space="preserve">En caso de caída del sistema se deberá de restaurar el funcionamiento del sistema y cargar la copia de seguridad más reciente (o aquel punto de restauración que se quiera). </w:t>
+            </w:r>
+            <w:r>
+              <w:rPr>
+                <w:rStyle w:val="nfasisintenso"/>
+                <w:i w:val="0"/>
+                <w:iCs w:val="0"/>
+                <w:color w:val="auto"/>
+              </w:rPr>
+              <w:t>Para llevar esto a cabo hay que cargar la base de datos.</w:t>
+            </w:r>
+          </w:p>
+          <w:p>
+            <w:pPr>
+              <w:jc w:val="both"/>
+              <w:rPr>
+                <w:rStyle w:val="nfasisintenso"/>
+                <w:i w:val="0"/>
+                <w:iCs w:val="0"/>
+                <w:color w:val="auto"/>
+              </w:rPr>
+            </w:pPr>
+            <w:r>
+              <w:rPr>
+                <w:rStyle w:val="nfasisintenso"/>
+                <w:i w:val="0"/>
+                <w:iCs w:val="0"/>
+                <w:color w:val="auto"/>
+              </w:rPr>
+              <w:t>En caso de pérdida de datos, se pueden cargar datos o elementos aislados de la última copia de seguridad. Alternativamente se pueden descomprimir copias más antiguas</w:t>
+            </w:r>
+            <w:r>
+              <w:rPr>
+                <w:rStyle w:val="nfasisintenso"/>
+                <w:i w:val="0"/>
+                <w:iCs w:val="0"/>
+                <w:color w:val="auto"/>
+              </w:rPr>
+              <w:t xml:space="preserve"> y cargar sus datos manualmente, esta tarea la realiza el personal de mantenimiento.</w:t>
+            </w:r>
+          </w:p>
+          <w:p>
+            <w:pPr>
+              <w:pStyle w:val="Normal"/>
+              <w:suppressLineNumbers w:val="0"/>
+              <w:bidi w:val="0"/>
+              <w:spacing w:before="0" w:beforeAutospacing="off" w:after="160" w:afterAutospacing="off" w:line="259" w:lineRule="auto"/>
+              <w:ind w:left="0" w:right="0"/>
+              <w:jc w:val="both"/>
+              <w:rPr>
+                <w:rStyle w:val="nfasisintenso"/>
+                <w:i w:val="0"/>
+                <w:iCs w:val="0"/>
+                <w:color w:val="auto"/>
+              </w:rPr>
+            </w:pPr>
+            <w:r>
+              <w:rPr>
+                <w:rStyle w:val="nfasisintenso"/>
+                <w:i w:val="0"/>
+                <w:iCs w:val="0"/>
+                <w:color w:val="auto"/>
+              </w:rPr>
+              <w:t>En caso de corte de suministro eléctrico</w:t>
+            </w:r>
+            <w:r>
+              <w:rPr>
+                <w:rStyle w:val="nfasisintenso"/>
+                <w:i w:val="0"/>
+                <w:iCs w:val="0"/>
+                <w:color w:val="auto"/>
+              </w:rPr>
+              <w:t xml:space="preserve"> </w:t>
+            </w:r>
+            <w:r>
+              <w:rPr>
+                <w:rStyle w:val="nfasisintenso"/>
+                <w:i w:val="0"/>
+                <w:iCs w:val="0"/>
+                <w:color w:val="auto"/>
+              </w:rPr>
+              <w:t>o</w:t>
+            </w:r>
+            <w:r>
+              <w:rPr>
+                <w:rStyle w:val="nfasisintenso"/>
+                <w:i w:val="0"/>
+                <w:iCs w:val="0"/>
+                <w:color w:val="auto"/>
+              </w:rPr>
+              <w:t xml:space="preserve"> </w:t>
+            </w:r>
+            <w:r>
+              <w:rPr>
+                <w:rStyle w:val="nfasisintenso"/>
+                <w:i w:val="0"/>
+                <w:iCs w:val="0"/>
+                <w:color w:val="auto"/>
+              </w:rPr>
+              <w:t>de daño físico al servidor</w:t>
+            </w:r>
+            <w:r>
+              <w:rPr>
+                <w:rStyle w:val="nfasisintenso"/>
+                <w:i w:val="0"/>
+                <w:iCs w:val="0"/>
+                <w:color w:val="auto"/>
+              </w:rPr>
+              <w:t xml:space="preserve"> la restauración de los datos</w:t>
+            </w:r>
+            <w:r>
+              <w:rPr>
+                <w:rStyle w:val="nfasisintenso"/>
+                <w:i w:val="0"/>
+                <w:iCs w:val="0"/>
+                <w:color w:val="auto"/>
+              </w:rPr>
+              <w:t xml:space="preserve"> depende del servidor en la nube</w:t>
+            </w:r>
+            <w:r>
+              <w:rPr>
+                <w:rStyle w:val="nfasisintenso"/>
+                <w:i w:val="0"/>
+                <w:iCs w:val="0"/>
+                <w:color w:val="auto"/>
+              </w:rPr>
+              <w:t>. S</w:t>
+            </w:r>
+            <w:r>
+              <w:rPr>
+                <w:rStyle w:val="nfasisintenso"/>
+                <w:i w:val="0"/>
+                <w:iCs w:val="0"/>
+                <w:color w:val="auto"/>
+              </w:rPr>
+              <w:t>i se pierde la copia de seguridad local también depende de</w:t>
+            </w:r>
+            <w:r>
+              <w:rPr>
+                <w:rStyle w:val="nfasisintenso"/>
+                <w:i w:val="0"/>
+                <w:iCs w:val="0"/>
+                <w:color w:val="auto"/>
+              </w:rPr>
+              <w:t xml:space="preserve"> la misma.</w:t>
+            </w:r>
+          </w:p>
+          <w:p>
+            <w:pPr>
+              <w:pStyle w:val="Normal"/>
+              <w:jc w:val="both"/>
+              <w:rPr>
+                <w:rStyle w:val="nfasisintenso"/>
+                <w:i w:val="0"/>
+                <w:iCs w:val="0"/>
+                <w:color w:val="auto"/>
+              </w:rPr>
+            </w:pPr>
+            <w:r>
+              <w:rPr>
+                <w:rStyle w:val="nfasisintenso"/>
+                <w:i w:val="0"/>
+                <w:iCs w:val="0"/>
+                <w:color w:val="auto"/>
+              </w:rPr>
+              <w:t>Cualquier usuario de la aplicación se verá afectado por la inactividad de la aplicación</w:t>
+            </w:r>
+            <w:r>
+              <w:rPr>
+                <w:rStyle w:val="nfasisintenso"/>
+                <w:i w:val="0"/>
+                <w:iCs w:val="0"/>
+                <w:color w:val="auto"/>
+              </w:rPr>
+              <w:t xml:space="preserve"> si el servidor no se encuentra funcional.</w:t>
+            </w:r>
+            <w:r>
+              <w:rPr>
+                <w:rStyle w:val="nfasisintenso"/>
+                <w:i w:val="0"/>
+                <w:iCs w:val="0"/>
+                <w:color w:val="auto"/>
+              </w:rPr>
+              <w:t xml:space="preserve"> </w:t>
+            </w:r>
+            <w:r>
+              <w:rPr>
+                <w:rStyle w:val="nfasisintenso"/>
+                <w:i w:val="0"/>
+                <w:iCs w:val="0"/>
+                <w:color w:val="auto"/>
+              </w:rPr>
+              <w:t>E</w:t>
+            </w:r>
+            <w:r>
+              <w:rPr>
+                <w:rStyle w:val="nfasisintenso"/>
+                <w:i w:val="0"/>
+                <w:iCs w:val="0"/>
+                <w:color w:val="auto"/>
+              </w:rPr>
+              <w:t>n el rearranque</w:t>
+            </w:r>
+            <w:r>
+              <w:rPr>
+                <w:rStyle w:val="nfasisintenso"/>
+                <w:i w:val="0"/>
+                <w:iCs w:val="0"/>
+                <w:color w:val="auto"/>
+              </w:rPr>
+              <w:t>,</w:t>
+            </w:r>
+            <w:r>
+              <w:rPr>
+                <w:rStyle w:val="nfasisintenso"/>
+                <w:i w:val="0"/>
+                <w:iCs w:val="0"/>
+                <w:color w:val="auto"/>
+              </w:rPr>
+              <w:t xml:space="preserve"> hasta que no se carguen los datos </w:t>
+            </w:r>
+            <w:r>
+              <w:rPr>
+                <w:rStyle w:val="nfasisintenso"/>
+                <w:i w:val="0"/>
+                <w:iCs w:val="0"/>
+                <w:color w:val="auto"/>
+              </w:rPr>
+              <w:t xml:space="preserve">también </w:t>
+            </w:r>
+            <w:r>
+              <w:rPr>
+                <w:rStyle w:val="nfasisintenso"/>
+                <w:i w:val="0"/>
+                <w:iCs w:val="0"/>
+                <w:color w:val="auto"/>
+              </w:rPr>
+              <w:t>se verán afectados todos</w:t>
+            </w:r>
+            <w:r>
+              <w:rPr>
+                <w:rStyle w:val="nfasisintenso"/>
+                <w:i w:val="0"/>
+                <w:iCs w:val="0"/>
+                <w:color w:val="auto"/>
+              </w:rPr>
+              <w:t xml:space="preserve"> los usuarios.</w:t>
+            </w:r>
+          </w:p>
+          <w:p>
+            <w:pPr>
+              <w:pStyle w:val="Normal"/>
+              <w:jc w:val="both"/>
+              <w:rPr>
+                <w:rStyle w:val="nfasisintenso"/>
+                <w:i w:val="0"/>
+                <w:iCs w:val="0"/>
+                <w:color w:val="auto"/>
+              </w:rPr>
+            </w:pPr>
+            <w:r>
+              <w:rPr>
+                <w:rStyle w:val="nfasisintenso"/>
+                <w:i w:val="0"/>
+                <w:iCs w:val="0"/>
+                <w:color w:val="auto"/>
+              </w:rPr>
+              <w:t>S</w:t>
+            </w:r>
+            <w:r>
+              <w:rPr>
+                <w:rStyle w:val="nfasisintenso"/>
+                <w:i w:val="0"/>
+                <w:iCs w:val="0"/>
+                <w:color w:val="auto"/>
+              </w:rPr>
+              <w:t>i se pierde el proceso desde la última copia de seguridad se verá afectado el personal técnico</w:t>
+            </w:r>
+            <w:r>
+              <w:rPr>
+                <w:rStyle w:val="nfasisintenso"/>
+                <w:i w:val="0"/>
+                <w:iCs w:val="0"/>
+                <w:color w:val="auto"/>
+              </w:rPr>
+              <w:t>, no el cliente.</w:t>
             </w:r>
           </w:p>
         </w:tc>
@@ -1221,6 +3091,7 @@
         <w:tc>
           <w:tcPr>
             <w:tcW w:w="3114" w:type="dxa"/>
+            <w:tcMar/>
             <w:vAlign w:val="center"/>
           </w:tcPr>
           <w:p>
@@ -1241,8 +3112,9 @@
         <w:tc>
           <w:tcPr>
             <w:tcW w:w="6662" w:type="dxa"/>
+            <w:tcMar/>
           </w:tcPr>
-          <w:p>
+          <w:p w14:noSpellErr="1">
             <w:pPr>
               <w:jc w:val="both"/>
               <w:rPr>
@@ -1266,6 +3138,49 @@
                 <w:rStyle w:val="nfasisintenso"/>
               </w:rPr>
               <w:t>&gt;</w:t>
+            </w:r>
+          </w:p>
+          <w:p>
+            <w:pPr>
+              <w:pStyle w:val="Normal"/>
+            </w:pPr>
+            <w:r>
+              <w:rPr/>
+              <w:t xml:space="preserve">Los logs se guardan nada más realizar cualquier acción en la base de datos. Los archivos de logs se copian de la misma manera que el resto de </w:t>
+            </w:r>
+            <w:r>
+              <w:rPr/>
+              <w:t>los datos</w:t>
+            </w:r>
+            <w:r>
+              <w:rPr/>
+              <w:t xml:space="preserve"> a la hora de realizar las copias de seguridad.</w:t>
+            </w:r>
+          </w:p>
+          <w:p>
+            <w:pPr>
+              <w:pStyle w:val="Normal"/>
+              <w:suppressLineNumbers w:val="0"/>
+              <w:bidi w:val="0"/>
+              <w:spacing w:before="0" w:beforeAutospacing="off" w:after="160" w:afterAutospacing="off" w:line="259" w:lineRule="auto"/>
+              <w:ind w:left="0" w:right="0"/>
+              <w:jc w:val="left"/>
+            </w:pPr>
+            <w:r>
+              <w:rPr/>
+              <w:t>En el servidor principal solo se mantienen l</w:t>
+            </w:r>
+            <w:r>
+              <w:rPr/>
+              <w:t xml:space="preserve">os logs de la última semana, de forma que al realizar una copia de seguridad de la base de datos principal solo se copian los logs de la última semana y por efecto cascada cada copia de seguridad tiene los logs </w:t>
+            </w:r>
+            <w:r>
+              <w:rPr/>
+              <w:t>relativos</w:t>
+            </w:r>
+            <w:r>
+              <w:rPr/>
+              <w:t xml:space="preserve"> a una semana.</w:t>
             </w:r>
           </w:p>
         </w:tc>
@@ -1284,7 +3199,7 @@
         <w:pStyle w:val="Ttulo1"/>
         <w:jc w:val="both"/>
       </w:pPr>
-      <w:bookmarkStart w:id="4" w:name="_Toc24610228"/>
+      <w:bookmarkStart w:name="_Toc24610228" w:id="4"/>
       <w:r>
         <w:t>9.</w:t>
       </w:r>
@@ -1587,7 +3502,7 @@
       </w:pPr>
     </w:p>
     <w:sectPr>
-      <w:pgSz w:w="11906" w:h="16838"/>
+      <w:pgSz w:w="11906" w:h="16838" w:orient="portrait"/>
       <w:pgMar w:top="1440" w:right="1080" w:bottom="1440" w:left="1080" w:header="708" w:footer="708" w:gutter="0"/>
       <w:cols w:space="708"/>
       <w:docGrid w:linePitch="360"/>
@@ -1596,12 +3511,346 @@
 </w:document>
 </file>
 
+<file path=word/intelligence2.xml><?xml version="1.0" encoding="utf-8"?>
+<int2:intelligence xmlns:int2="http://schemas.microsoft.com/office/intelligence/2020/intelligence">
+  <int2:observations>
+    <int2:bookmark int2:bookmarkName="_Int_plds00LX" int2:invalidationBookmarkName="" int2:hashCode="EQyKMMFgcL8oE0" int2:id="jE3w0vFR">
+      <int2:state int2:type="AugLoop_Text_Critique" int2:value="Rejected"/>
+    </int2:bookmark>
+  </int2:observations>
+  <int2:intelligenceSettings/>
+</int2:intelligence>
+</file>
+
+<file path=word/numbering.xml><?xml version="1.0" encoding="utf-8"?>
+<w:numbering xmlns:w="http://schemas.openxmlformats.org/wordprocessingml/2006/main">
+  <w:abstractNum xmlns:w="http://schemas.openxmlformats.org/wordprocessingml/2006/main" w:abstractNumId="3">
+    <w:nsid w:val="6494f527"/>
+    <w:multiLevelType xmlns:w="http://schemas.openxmlformats.org/wordprocessingml/2006/main" w:val="hybridMultilevel"/>
+    <w:lvl xmlns:w="http://schemas.openxmlformats.org/wordprocessingml/2006/main" w:ilvl="0">
+      <w:start w:val="1"/>
+      <w:numFmt w:val="bullet"/>
+      <w:lvlText w:val=""/>
+      <w:lvlJc w:val="left"/>
+      <w:pPr>
+        <w:ind w:left="720" w:hanging="360"/>
+      </w:pPr>
+      <w:rPr>
+        <w:rFonts w:hint="default" w:ascii="Symbol" w:hAnsi="Symbol"/>
+      </w:rPr>
+    </w:lvl>
+    <w:lvl xmlns:w="http://schemas.openxmlformats.org/wordprocessingml/2006/main" w:ilvl="1">
+      <w:start w:val="1"/>
+      <w:numFmt w:val="bullet"/>
+      <w:lvlText w:val="o"/>
+      <w:lvlJc w:val="left"/>
+      <w:pPr>
+        <w:ind w:left="1440" w:hanging="360"/>
+      </w:pPr>
+      <w:rPr>
+        <w:rFonts w:hint="default" w:ascii="Courier New" w:hAnsi="Courier New"/>
+      </w:rPr>
+    </w:lvl>
+    <w:lvl xmlns:w="http://schemas.openxmlformats.org/wordprocessingml/2006/main" w:ilvl="2">
+      <w:start w:val="1"/>
+      <w:numFmt w:val="bullet"/>
+      <w:lvlText w:val=""/>
+      <w:lvlJc w:val="left"/>
+      <w:pPr>
+        <w:ind w:left="2160" w:hanging="360"/>
+      </w:pPr>
+      <w:rPr>
+        <w:rFonts w:hint="default" w:ascii="Wingdings" w:hAnsi="Wingdings"/>
+      </w:rPr>
+    </w:lvl>
+    <w:lvl xmlns:w="http://schemas.openxmlformats.org/wordprocessingml/2006/main" w:ilvl="3">
+      <w:start w:val="1"/>
+      <w:numFmt w:val="bullet"/>
+      <w:lvlText w:val=""/>
+      <w:lvlJc w:val="left"/>
+      <w:pPr>
+        <w:ind w:left="2880" w:hanging="360"/>
+      </w:pPr>
+      <w:rPr>
+        <w:rFonts w:hint="default" w:ascii="Symbol" w:hAnsi="Symbol"/>
+      </w:rPr>
+    </w:lvl>
+    <w:lvl xmlns:w="http://schemas.openxmlformats.org/wordprocessingml/2006/main" w:ilvl="4">
+      <w:start w:val="1"/>
+      <w:numFmt w:val="bullet"/>
+      <w:lvlText w:val="o"/>
+      <w:lvlJc w:val="left"/>
+      <w:pPr>
+        <w:ind w:left="3600" w:hanging="360"/>
+      </w:pPr>
+      <w:rPr>
+        <w:rFonts w:hint="default" w:ascii="Courier New" w:hAnsi="Courier New"/>
+      </w:rPr>
+    </w:lvl>
+    <w:lvl xmlns:w="http://schemas.openxmlformats.org/wordprocessingml/2006/main" w:ilvl="5">
+      <w:start w:val="1"/>
+      <w:numFmt w:val="bullet"/>
+      <w:lvlText w:val=""/>
+      <w:lvlJc w:val="left"/>
+      <w:pPr>
+        <w:ind w:left="4320" w:hanging="360"/>
+      </w:pPr>
+      <w:rPr>
+        <w:rFonts w:hint="default" w:ascii="Wingdings" w:hAnsi="Wingdings"/>
+      </w:rPr>
+    </w:lvl>
+    <w:lvl xmlns:w="http://schemas.openxmlformats.org/wordprocessingml/2006/main" w:ilvl="6">
+      <w:start w:val="1"/>
+      <w:numFmt w:val="bullet"/>
+      <w:lvlText w:val=""/>
+      <w:lvlJc w:val="left"/>
+      <w:pPr>
+        <w:ind w:left="5040" w:hanging="360"/>
+      </w:pPr>
+      <w:rPr>
+        <w:rFonts w:hint="default" w:ascii="Symbol" w:hAnsi="Symbol"/>
+      </w:rPr>
+    </w:lvl>
+    <w:lvl xmlns:w="http://schemas.openxmlformats.org/wordprocessingml/2006/main" w:ilvl="7">
+      <w:start w:val="1"/>
+      <w:numFmt w:val="bullet"/>
+      <w:lvlText w:val="o"/>
+      <w:lvlJc w:val="left"/>
+      <w:pPr>
+        <w:ind w:left="5760" w:hanging="360"/>
+      </w:pPr>
+      <w:rPr>
+        <w:rFonts w:hint="default" w:ascii="Courier New" w:hAnsi="Courier New"/>
+      </w:rPr>
+    </w:lvl>
+    <w:lvl xmlns:w="http://schemas.openxmlformats.org/wordprocessingml/2006/main" w:ilvl="8">
+      <w:start w:val="1"/>
+      <w:numFmt w:val="bullet"/>
+      <w:lvlText w:val=""/>
+      <w:lvlJc w:val="left"/>
+      <w:pPr>
+        <w:ind w:left="6480" w:hanging="360"/>
+      </w:pPr>
+      <w:rPr>
+        <w:rFonts w:hint="default" w:ascii="Wingdings" w:hAnsi="Wingdings"/>
+      </w:rPr>
+    </w:lvl>
+  </w:abstractNum>
+  <w:abstractNum xmlns:w="http://schemas.openxmlformats.org/wordprocessingml/2006/main" w:abstractNumId="2">
+    <w:nsid w:val="79b4ca9d"/>
+    <w:multiLevelType xmlns:w="http://schemas.openxmlformats.org/wordprocessingml/2006/main" w:val="hybridMultilevel"/>
+    <w:lvl xmlns:w="http://schemas.openxmlformats.org/wordprocessingml/2006/main" w:ilvl="0">
+      <w:start w:val="1"/>
+      <w:numFmt w:val="bullet"/>
+      <w:lvlText w:val=""/>
+      <w:lvlJc w:val="left"/>
+      <w:pPr>
+        <w:ind w:left="720" w:hanging="360"/>
+      </w:pPr>
+      <w:rPr>
+        <w:rFonts w:hint="default" w:ascii="Symbol" w:hAnsi="Symbol"/>
+      </w:rPr>
+    </w:lvl>
+    <w:lvl xmlns:w="http://schemas.openxmlformats.org/wordprocessingml/2006/main" w:ilvl="1">
+      <w:start w:val="1"/>
+      <w:numFmt w:val="bullet"/>
+      <w:lvlText w:val="o"/>
+      <w:lvlJc w:val="left"/>
+      <w:pPr>
+        <w:ind w:left="1440" w:hanging="360"/>
+      </w:pPr>
+      <w:rPr>
+        <w:rFonts w:hint="default" w:ascii="Courier New" w:hAnsi="Courier New"/>
+      </w:rPr>
+    </w:lvl>
+    <w:lvl xmlns:w="http://schemas.openxmlformats.org/wordprocessingml/2006/main" w:ilvl="2">
+      <w:start w:val="1"/>
+      <w:numFmt w:val="bullet"/>
+      <w:lvlText w:val=""/>
+      <w:lvlJc w:val="left"/>
+      <w:pPr>
+        <w:ind w:left="2160" w:hanging="360"/>
+      </w:pPr>
+      <w:rPr>
+        <w:rFonts w:hint="default" w:ascii="Wingdings" w:hAnsi="Wingdings"/>
+      </w:rPr>
+    </w:lvl>
+    <w:lvl xmlns:w="http://schemas.openxmlformats.org/wordprocessingml/2006/main" w:ilvl="3">
+      <w:start w:val="1"/>
+      <w:numFmt w:val="bullet"/>
+      <w:lvlText w:val=""/>
+      <w:lvlJc w:val="left"/>
+      <w:pPr>
+        <w:ind w:left="2880" w:hanging="360"/>
+      </w:pPr>
+      <w:rPr>
+        <w:rFonts w:hint="default" w:ascii="Symbol" w:hAnsi="Symbol"/>
+      </w:rPr>
+    </w:lvl>
+    <w:lvl xmlns:w="http://schemas.openxmlformats.org/wordprocessingml/2006/main" w:ilvl="4">
+      <w:start w:val="1"/>
+      <w:numFmt w:val="bullet"/>
+      <w:lvlText w:val="o"/>
+      <w:lvlJc w:val="left"/>
+      <w:pPr>
+        <w:ind w:left="3600" w:hanging="360"/>
+      </w:pPr>
+      <w:rPr>
+        <w:rFonts w:hint="default" w:ascii="Courier New" w:hAnsi="Courier New"/>
+      </w:rPr>
+    </w:lvl>
+    <w:lvl xmlns:w="http://schemas.openxmlformats.org/wordprocessingml/2006/main" w:ilvl="5">
+      <w:start w:val="1"/>
+      <w:numFmt w:val="bullet"/>
+      <w:lvlText w:val=""/>
+      <w:lvlJc w:val="left"/>
+      <w:pPr>
+        <w:ind w:left="4320" w:hanging="360"/>
+      </w:pPr>
+      <w:rPr>
+        <w:rFonts w:hint="default" w:ascii="Wingdings" w:hAnsi="Wingdings"/>
+      </w:rPr>
+    </w:lvl>
+    <w:lvl xmlns:w="http://schemas.openxmlformats.org/wordprocessingml/2006/main" w:ilvl="6">
+      <w:start w:val="1"/>
+      <w:numFmt w:val="bullet"/>
+      <w:lvlText w:val=""/>
+      <w:lvlJc w:val="left"/>
+      <w:pPr>
+        <w:ind w:left="5040" w:hanging="360"/>
+      </w:pPr>
+      <w:rPr>
+        <w:rFonts w:hint="default" w:ascii="Symbol" w:hAnsi="Symbol"/>
+      </w:rPr>
+    </w:lvl>
+    <w:lvl xmlns:w="http://schemas.openxmlformats.org/wordprocessingml/2006/main" w:ilvl="7">
+      <w:start w:val="1"/>
+      <w:numFmt w:val="bullet"/>
+      <w:lvlText w:val="o"/>
+      <w:lvlJc w:val="left"/>
+      <w:pPr>
+        <w:ind w:left="5760" w:hanging="360"/>
+      </w:pPr>
+      <w:rPr>
+        <w:rFonts w:hint="default" w:ascii="Courier New" w:hAnsi="Courier New"/>
+      </w:rPr>
+    </w:lvl>
+    <w:lvl xmlns:w="http://schemas.openxmlformats.org/wordprocessingml/2006/main" w:ilvl="8">
+      <w:start w:val="1"/>
+      <w:numFmt w:val="bullet"/>
+      <w:lvlText w:val=""/>
+      <w:lvlJc w:val="left"/>
+      <w:pPr>
+        <w:ind w:left="6480" w:hanging="360"/>
+      </w:pPr>
+      <w:rPr>
+        <w:rFonts w:hint="default" w:ascii="Wingdings" w:hAnsi="Wingdings"/>
+      </w:rPr>
+    </w:lvl>
+  </w:abstractNum>
+  <w:abstractNum xmlns:w="http://schemas.openxmlformats.org/wordprocessingml/2006/main" w:abstractNumId="1">
+    <w:nsid w:val="6f58b6d5"/>
+    <w:multiLevelType xmlns:w="http://schemas.openxmlformats.org/wordprocessingml/2006/main" w:val="hybridMultilevel"/>
+    <w:lvl xmlns:w="http://schemas.openxmlformats.org/wordprocessingml/2006/main" w:ilvl="0">
+      <w:start w:val="1"/>
+      <w:numFmt w:val="decimal"/>
+      <w:lvlText w:val="%1."/>
+      <w:lvlJc w:val="left"/>
+      <w:pPr>
+        <w:ind w:left="720" w:hanging="360"/>
+      </w:pPr>
+    </w:lvl>
+    <w:lvl xmlns:w="http://schemas.openxmlformats.org/wordprocessingml/2006/main" w:ilvl="1">
+      <w:start w:val="1"/>
+      <w:numFmt w:val="lowerLetter"/>
+      <w:lvlText w:val="%2."/>
+      <w:lvlJc w:val="left"/>
+      <w:pPr>
+        <w:ind w:left="1440" w:hanging="360"/>
+      </w:pPr>
+    </w:lvl>
+    <w:lvl xmlns:w="http://schemas.openxmlformats.org/wordprocessingml/2006/main" w:ilvl="2">
+      <w:start w:val="1"/>
+      <w:numFmt w:val="lowerRoman"/>
+      <w:lvlText w:val="%3."/>
+      <w:lvlJc w:val="right"/>
+      <w:pPr>
+        <w:ind w:left="2160" w:hanging="180"/>
+      </w:pPr>
+    </w:lvl>
+    <w:lvl xmlns:w="http://schemas.openxmlformats.org/wordprocessingml/2006/main" w:ilvl="3">
+      <w:start w:val="1"/>
+      <w:numFmt w:val="decimal"/>
+      <w:lvlText w:val="%4."/>
+      <w:lvlJc w:val="left"/>
+      <w:pPr>
+        <w:ind w:left="2880" w:hanging="360"/>
+      </w:pPr>
+    </w:lvl>
+    <w:lvl xmlns:w="http://schemas.openxmlformats.org/wordprocessingml/2006/main" w:ilvl="4">
+      <w:start w:val="1"/>
+      <w:numFmt w:val="lowerLetter"/>
+      <w:lvlText w:val="%5."/>
+      <w:lvlJc w:val="left"/>
+      <w:pPr>
+        <w:ind w:left="3600" w:hanging="360"/>
+      </w:pPr>
+    </w:lvl>
+    <w:lvl xmlns:w="http://schemas.openxmlformats.org/wordprocessingml/2006/main" w:ilvl="5">
+      <w:start w:val="1"/>
+      <w:numFmt w:val="lowerRoman"/>
+      <w:lvlText w:val="%6."/>
+      <w:lvlJc w:val="right"/>
+      <w:pPr>
+        <w:ind w:left="4320" w:hanging="180"/>
+      </w:pPr>
+    </w:lvl>
+    <w:lvl xmlns:w="http://schemas.openxmlformats.org/wordprocessingml/2006/main" w:ilvl="6">
+      <w:start w:val="1"/>
+      <w:numFmt w:val="decimal"/>
+      <w:lvlText w:val="%7."/>
+      <w:lvlJc w:val="left"/>
+      <w:pPr>
+        <w:ind w:left="5040" w:hanging="360"/>
+      </w:pPr>
+    </w:lvl>
+    <w:lvl xmlns:w="http://schemas.openxmlformats.org/wordprocessingml/2006/main" w:ilvl="7">
+      <w:start w:val="1"/>
+      <w:numFmt w:val="lowerLetter"/>
+      <w:lvlText w:val="%8."/>
+      <w:lvlJc w:val="left"/>
+      <w:pPr>
+        <w:ind w:left="5760" w:hanging="360"/>
+      </w:pPr>
+    </w:lvl>
+    <w:lvl xmlns:w="http://schemas.openxmlformats.org/wordprocessingml/2006/main" w:ilvl="8">
+      <w:start w:val="1"/>
+      <w:numFmt w:val="lowerRoman"/>
+      <w:lvlText w:val="%9."/>
+      <w:lvlJc w:val="right"/>
+      <w:pPr>
+        <w:ind w:left="6480" w:hanging="180"/>
+      </w:pPr>
+    </w:lvl>
+  </w:abstractNum>
+  <w:num w:numId="3">
+    <w:abstractNumId w:val="3"/>
+  </w:num>
+  <w:num w:numId="2">
+    <w:abstractNumId w:val="2"/>
+  </w:num>
+  <w:num w:numId="1">
+    <w:abstractNumId w:val="1"/>
+  </w:num>
+</w:numbering>
+</file>
+
 <file path=word/styles.xml><?xml version="1.0" encoding="utf-8"?>
 <w:styles xmlns:mc="http://schemas.openxmlformats.org/markup-compatibility/2006" xmlns:r="http://schemas.openxmlformats.org/officeDocument/2006/relationships" xmlns:w="http://schemas.openxmlformats.org/wordprocessingml/2006/main" xmlns:w14="http://schemas.microsoft.com/office/word/2010/wordml" xmlns:w15="http://schemas.microsoft.com/office/word/2012/wordml" xmlns:w16cid="http://schemas.microsoft.com/office/word/2016/wordml/cid" xmlns:w16se="http://schemas.microsoft.com/office/word/2015/wordml/symex" mc:Ignorable="w14 w15 w16se w16cid">
   <w:docDefaults>
     <w:rPrDefault>
       <w:rPr>
-        <w:rFonts w:asciiTheme="minorHAnsi" w:eastAsiaTheme="minorHAnsi" w:hAnsiTheme="minorHAnsi" w:cstheme="minorBidi"/>
+        <w:rFonts w:asciiTheme="minorHAnsi" w:hAnsiTheme="minorHAnsi" w:eastAsiaTheme="minorHAnsi" w:cstheme="minorBidi"/>
         <w:sz w:val="22"/>
         <w:szCs w:val="22"/>
         <w:lang w:val="es-ES" w:eastAsia="en-US" w:bidi="ar-SA"/>
@@ -1616,14 +3865,14 @@
   <w:latentStyles w:defLockedState="0" w:defUIPriority="99" w:defSemiHidden="0" w:defUnhideWhenUsed="0" w:defQFormat="0" w:count="375">
     <w:lsdException w:name="Normal" w:uiPriority="0" w:qFormat="1"/>
     <w:lsdException w:name="heading 1" w:uiPriority="9" w:qFormat="1"/>
-    <w:lsdException w:name="heading 2" w:semiHidden="1" w:uiPriority="9" w:unhideWhenUsed="1" w:qFormat="1"/>
-    <w:lsdException w:name="heading 3" w:semiHidden="1" w:uiPriority="9" w:unhideWhenUsed="1" w:qFormat="1"/>
-    <w:lsdException w:name="heading 4" w:semiHidden="1" w:uiPriority="9" w:unhideWhenUsed="1" w:qFormat="1"/>
-    <w:lsdException w:name="heading 5" w:semiHidden="1" w:uiPriority="9" w:unhideWhenUsed="1" w:qFormat="1"/>
-    <w:lsdException w:name="heading 6" w:semiHidden="1" w:uiPriority="9" w:unhideWhenUsed="1" w:qFormat="1"/>
-    <w:lsdException w:name="heading 7" w:semiHidden="1" w:uiPriority="9" w:unhideWhenUsed="1" w:qFormat="1"/>
-    <w:lsdException w:name="heading 8" w:semiHidden="1" w:uiPriority="9" w:unhideWhenUsed="1" w:qFormat="1"/>
-    <w:lsdException w:name="heading 9" w:semiHidden="1" w:uiPriority="9" w:unhideWhenUsed="1" w:qFormat="1"/>
+    <w:lsdException w:name="heading 2" w:uiPriority="9" w:semiHidden="1" w:unhideWhenUsed="1" w:qFormat="1"/>
+    <w:lsdException w:name="heading 3" w:uiPriority="9" w:semiHidden="1" w:unhideWhenUsed="1" w:qFormat="1"/>
+    <w:lsdException w:name="heading 4" w:uiPriority="9" w:semiHidden="1" w:unhideWhenUsed="1" w:qFormat="1"/>
+    <w:lsdException w:name="heading 5" w:uiPriority="9" w:semiHidden="1" w:unhideWhenUsed="1" w:qFormat="1"/>
+    <w:lsdException w:name="heading 6" w:uiPriority="9" w:semiHidden="1" w:unhideWhenUsed="1" w:qFormat="1"/>
+    <w:lsdException w:name="heading 7" w:uiPriority="9" w:semiHidden="1" w:unhideWhenUsed="1" w:qFormat="1"/>
+    <w:lsdException w:name="heading 8" w:uiPriority="9" w:semiHidden="1" w:unhideWhenUsed="1" w:qFormat="1"/>
+    <w:lsdException w:name="heading 9" w:uiPriority="9" w:semiHidden="1" w:unhideWhenUsed="1" w:qFormat="1"/>
     <w:lsdException w:name="index 1" w:semiHidden="1" w:unhideWhenUsed="1"/>
     <w:lsdException w:name="index 2" w:semiHidden="1" w:unhideWhenUsed="1"/>
     <w:lsdException w:name="index 3" w:semiHidden="1" w:unhideWhenUsed="1"/>
@@ -1633,22 +3882,22 @@
     <w:lsdException w:name="index 7" w:semiHidden="1" w:unhideWhenUsed="1"/>
     <w:lsdException w:name="index 8" w:semiHidden="1" w:unhideWhenUsed="1"/>
     <w:lsdException w:name="index 9" w:semiHidden="1" w:unhideWhenUsed="1"/>
-    <w:lsdException w:name="toc 1" w:semiHidden="1" w:uiPriority="39" w:unhideWhenUsed="1"/>
-    <w:lsdException w:name="toc 2" w:semiHidden="1" w:uiPriority="39" w:unhideWhenUsed="1"/>
-    <w:lsdException w:name="toc 3" w:semiHidden="1" w:uiPriority="39" w:unhideWhenUsed="1"/>
-    <w:lsdException w:name="toc 4" w:semiHidden="1" w:uiPriority="39" w:unhideWhenUsed="1"/>
-    <w:lsdException w:name="toc 5" w:semiHidden="1" w:uiPriority="39" w:unhideWhenUsed="1"/>
-    <w:lsdException w:name="toc 6" w:semiHidden="1" w:uiPriority="39" w:unhideWhenUsed="1"/>
-    <w:lsdException w:name="toc 7" w:semiHidden="1" w:uiPriority="39" w:unhideWhenUsed="1"/>
-    <w:lsdException w:name="toc 8" w:semiHidden="1" w:uiPriority="39" w:unhideWhenUsed="1"/>
-    <w:lsdException w:name="toc 9" w:semiHidden="1" w:uiPriority="39" w:unhideWhenUsed="1"/>
+    <w:lsdException w:name="toc 1" w:uiPriority="39" w:semiHidden="1" w:unhideWhenUsed="1"/>
+    <w:lsdException w:name="toc 2" w:uiPriority="39" w:semiHidden="1" w:unhideWhenUsed="1"/>
+    <w:lsdException w:name="toc 3" w:uiPriority="39" w:semiHidden="1" w:unhideWhenUsed="1"/>
+    <w:lsdException w:name="toc 4" w:uiPriority="39" w:semiHidden="1" w:unhideWhenUsed="1"/>
+    <w:lsdException w:name="toc 5" w:uiPriority="39" w:semiHidden="1" w:unhideWhenUsed="1"/>
+    <w:lsdException w:name="toc 6" w:uiPriority="39" w:semiHidden="1" w:unhideWhenUsed="1"/>
+    <w:lsdException w:name="toc 7" w:uiPriority="39" w:semiHidden="1" w:unhideWhenUsed="1"/>
+    <w:lsdException w:name="toc 8" w:uiPriority="39" w:semiHidden="1" w:unhideWhenUsed="1"/>
+    <w:lsdException w:name="toc 9" w:uiPriority="39" w:semiHidden="1" w:unhideWhenUsed="1"/>
     <w:lsdException w:name="Normal Indent" w:semiHidden="1" w:unhideWhenUsed="1"/>
     <w:lsdException w:name="footnote text" w:semiHidden="1" w:unhideWhenUsed="1"/>
     <w:lsdException w:name="annotation text" w:semiHidden="1" w:unhideWhenUsed="1"/>
     <w:lsdException w:name="header" w:semiHidden="1" w:unhideWhenUsed="1"/>
     <w:lsdException w:name="footer" w:semiHidden="1" w:unhideWhenUsed="1"/>
     <w:lsdException w:name="index heading" w:semiHidden="1" w:unhideWhenUsed="1"/>
-    <w:lsdException w:name="caption" w:semiHidden="1" w:uiPriority="35" w:unhideWhenUsed="1" w:qFormat="1"/>
+    <w:lsdException w:name="caption" w:uiPriority="35" w:semiHidden="1" w:unhideWhenUsed="1" w:qFormat="1"/>
     <w:lsdException w:name="table of figures" w:semiHidden="1" w:unhideWhenUsed="1"/>
     <w:lsdException w:name="envelope address" w:semiHidden="1" w:unhideWhenUsed="1"/>
     <w:lsdException w:name="envelope return" w:semiHidden="1" w:unhideWhenUsed="1"/>
@@ -1679,7 +3928,7 @@
     <w:lsdException w:name="Title" w:uiPriority="10" w:qFormat="1"/>
     <w:lsdException w:name="Closing" w:semiHidden="1" w:unhideWhenUsed="1"/>
     <w:lsdException w:name="Signature" w:semiHidden="1" w:unhideWhenUsed="1"/>
-    <w:lsdException w:name="Default Paragraph Font" w:semiHidden="1" w:uiPriority="1" w:unhideWhenUsed="1"/>
+    <w:lsdException w:name="Default Paragraph Font" w:uiPriority="1" w:semiHidden="1" w:unhideWhenUsed="1"/>
     <w:lsdException w:name="Body Text" w:semiHidden="1" w:unhideWhenUsed="1"/>
     <w:lsdException w:name="Body Text Indent" w:semiHidden="1" w:unhideWhenUsed="1"/>
     <w:lsdException w:name="List Continue" w:semiHidden="1" w:unhideWhenUsed="1"/>
@@ -1879,8 +4128,8 @@
     <w:lsdException w:name="Subtle Reference" w:uiPriority="31" w:qFormat="1"/>
     <w:lsdException w:name="Intense Reference" w:uiPriority="32" w:qFormat="1"/>
     <w:lsdException w:name="Book Title" w:uiPriority="33" w:qFormat="1"/>
-    <w:lsdException w:name="Bibliography" w:semiHidden="1" w:uiPriority="37" w:unhideWhenUsed="1"/>
-    <w:lsdException w:name="TOC Heading" w:semiHidden="1" w:uiPriority="39" w:unhideWhenUsed="1" w:qFormat="1"/>
+    <w:lsdException w:name="Bibliography" w:uiPriority="37" w:semiHidden="1" w:unhideWhenUsed="1"/>
+    <w:lsdException w:name="TOC Heading" w:uiPriority="39" w:semiHidden="1" w:unhideWhenUsed="1" w:qFormat="1"/>
     <w:lsdException w:name="Plain Table 1" w:uiPriority="41"/>
     <w:lsdException w:name="Plain Table 2" w:uiPriority="42"/>
     <w:lsdException w:name="Plain Table 3" w:uiPriority="43"/>
@@ -1990,7 +4239,7 @@
     <w:lsdException w:name="Hashtag" w:semiHidden="1" w:unhideWhenUsed="1"/>
     <w:lsdException w:name="Unresolved Mention" w:semiHidden="1" w:unhideWhenUsed="1"/>
   </w:latentStyles>
-  <w:style w:type="paragraph" w:default="1" w:styleId="Normal">
+  <w:style w:type="paragraph" w:styleId="Normal" w:default="1">
     <w:name w:val="Normal"/>
     <w:qFormat/>
     <w:rsid w:val="00FE54E6"/>
@@ -2010,19 +4259,19 @@
       <w:outlineLvl w:val="0"/>
     </w:pPr>
     <w:rPr>
-      <w:rFonts w:asciiTheme="majorHAnsi" w:eastAsiaTheme="majorEastAsia" w:hAnsiTheme="majorHAnsi" w:cstheme="majorBidi"/>
+      <w:rFonts w:asciiTheme="majorHAnsi" w:hAnsiTheme="majorHAnsi" w:eastAsiaTheme="majorEastAsia" w:cstheme="majorBidi"/>
       <w:color w:val="1F4E79" w:themeColor="accent1" w:themeShade="80"/>
       <w:sz w:val="32"/>
       <w:szCs w:val="32"/>
     </w:rPr>
   </w:style>
-  <w:style w:type="character" w:default="1" w:styleId="Fuentedeprrafopredeter">
+  <w:style w:type="character" w:styleId="Fuentedeprrafopredeter" w:default="1">
     <w:name w:val="Default Paragraph Font"/>
     <w:uiPriority w:val="1"/>
     <w:semiHidden/>
     <w:unhideWhenUsed/>
   </w:style>
-  <w:style w:type="table" w:default="1" w:styleId="Tablanormal">
+  <w:style w:type="table" w:styleId="Tablanormal" w:default="1">
     <w:name w:val="Normal Table"/>
     <w:uiPriority w:val="99"/>
     <w:semiHidden/>
@@ -2037,20 +4286,20 @@
       </w:tblCellMar>
     </w:tblPr>
   </w:style>
-  <w:style w:type="numbering" w:default="1" w:styleId="Sinlista">
+  <w:style w:type="numbering" w:styleId="Sinlista" w:default="1">
     <w:name w:val="No List"/>
     <w:uiPriority w:val="99"/>
     <w:semiHidden/>
     <w:unhideWhenUsed/>
   </w:style>
-  <w:style w:type="character" w:customStyle="1" w:styleId="Ttulo1Car">
+  <w:style w:type="character" w:styleId="Ttulo1Car" w:customStyle="1">
     <w:name w:val="Título 1 Car"/>
     <w:basedOn w:val="Fuentedeprrafopredeter"/>
     <w:link w:val="Ttulo1"/>
     <w:uiPriority w:val="9"/>
     <w:rsid w:val="00FE54E6"/>
     <w:rPr>
-      <w:rFonts w:asciiTheme="majorHAnsi" w:eastAsiaTheme="majorEastAsia" w:hAnsiTheme="majorHAnsi" w:cstheme="majorBidi"/>
+      <w:rFonts w:asciiTheme="majorHAnsi" w:hAnsiTheme="majorHAnsi" w:eastAsiaTheme="majorEastAsia" w:cstheme="majorBidi"/>
       <w:color w:val="1F4E79" w:themeColor="accent1" w:themeShade="80"/>
       <w:sz w:val="32"/>
       <w:szCs w:val="32"/>
@@ -2106,6 +4355,18 @@
       <w:color w:val="0563C1" w:themeColor="hyperlink"/>
       <w:u w:val="single"/>
     </w:rPr>
+  </w:style>
+  <w:style w:type="paragraph" w:styleId="ListParagraph">
+    <w:uiPriority w:val="34"/>
+    <w:name w:val="List Paragraph"/>
+    <w:basedOn w:val="Normal"/>
+    <w:qFormat/>
+    <w:rsid w:val="3D54FC3B"/>
+    <w:pPr>
+      <w:spacing/>
+      <w:ind w:left="720"/>
+      <w:contextualSpacing/>
+    </w:pPr>
   </w:style>
 </w:styles>
 </file>

</xml_diff>